<commit_message>
Updated Models and Interact Code
</commit_message>
<xml_diff>
--- a/Documents/Tales Of Sheepishburg Dialogue.docx
+++ b/Documents/Tales Of Sheepishburg Dialogue.docx
@@ -14,6 +14,7 @@
       </w:r>
       <w:commentRangeStart w:id="0"/>
       <w:commentRangeStart w:id="1"/>
+      <w:commentRangeStart w:id="2"/>
       <w:r>
         <w:t>A Thief Among Us</w:t>
       </w:r>
@@ -37,6 +38,16 @@
         </w:rPr>
         <w:commentReference w:id="1"/>
       </w:r>
+      <w:commentRangeEnd w:id="2"/>
+      <w:r>
+        <w:rPr>
+          <w:rStyle w:val="CommentReference"/>
+          <w:rFonts w:ascii="Verdana" w:eastAsiaTheme="minorHAnsi" w:hAnsi="Verdana" w:cstheme="minorBidi"/>
+          <w:spacing w:val="0"/>
+          <w:kern w:val="2"/>
+        </w:rPr>
+        <w:commentReference w:id="2"/>
+      </w:r>
     </w:p>
     <w:p>
       <w:r>
@@ -49,15 +60,64 @@
         <w:t>ucy</w:t>
       </w:r>
       <w:r>
-        <w:t xml:space="preserve"> Rabbitson, dismayed that she won’t be able make her apple cobbler that she’s been so excited to show off, and Mr. Rabbitson disappointed that he won’t be able to make his </w:t>
+        <w:t xml:space="preserve"> Rabbitson, dismayed that she won’t be able make her apple cobbler that she’s been so excited to </w:t>
       </w:r>
       <w:proofErr w:type="gramStart"/>
       <w:r>
+        <w:t>show</w:t>
+      </w:r>
+      <w:proofErr w:type="gramEnd"/>
+      <w:r>
+        <w:t xml:space="preserve"> off, and Mr. Rabbitson disappointed that he won’t be able to make his </w:t>
+      </w:r>
+      <w:proofErr w:type="gramStart"/>
+      <w:r>
         <w:t>world famous</w:t>
       </w:r>
       <w:proofErr w:type="gramEnd"/>
       <w:r>
-        <w:t xml:space="preserve"> caramel apples, our beloved sheepy player character decides to take this into their own hands and venture into the grove to find apples. </w:t>
+        <w:t xml:space="preserve"> caramel apples, our beloved sheepy </w:t>
+      </w:r>
+      <w:proofErr w:type="gramStart"/>
+      <w:r>
+        <w:t>player character</w:t>
+      </w:r>
+      <w:proofErr w:type="gramEnd"/>
+      <w:r>
+        <w:t xml:space="preserve"> decides to take this into their own hands and venture into the grove to find apples. </w:t>
+      </w:r>
+    </w:p>
+    <w:p/>
+    <w:p>
+      <w:r>
+        <w:t xml:space="preserve">Characters: Mr. Rabbitson, Mrs. Rabbitson, </w:t>
+      </w:r>
+      <w:r>
+        <w:t>Clover Fluffington</w:t>
+      </w:r>
+      <w:r>
+        <w:t xml:space="preserve"> (Player Character)</w:t>
+      </w:r>
+      <w:r>
+        <w:t>,</w:t>
+      </w:r>
+      <w:r>
+        <w:t xml:space="preserve"> Little Lucy Rabbitson, The Thief (</w:t>
+      </w:r>
+      <w:r>
+        <w:t>Ol</w:t>
+      </w:r>
+      <w:r>
+        <w:t>iver</w:t>
+      </w:r>
+      <w:r>
+        <w:t xml:space="preserve"> Coonson</w:t>
+      </w:r>
+      <w:r>
+        <w:t>)</w:t>
+      </w:r>
+      <w:r>
+        <w:t xml:space="preserve">, </w:t>
       </w:r>
     </w:p>
     <w:p/>
@@ -100,6 +160,23 @@
       <w:r>
         <w:t>Player gets directed to the Rabbitsons burrow by the game.</w:t>
       </w:r>
+      <w:r>
+        <w:t xml:space="preserve"> Along the way, they may greet the neighbors.</w:t>
+      </w:r>
+    </w:p>
+    <w:p>
+      <w:pPr>
+        <w:pStyle w:val="ListParagraph"/>
+      </w:pPr>
+    </w:p>
+    <w:p>
+      <w:pPr>
+        <w:pStyle w:val="ListParagraph"/>
+        <w:numPr>
+          <w:ilvl w:val="1"/>
+          <w:numId w:val="1"/>
+        </w:numPr>
+      </w:pPr>
     </w:p>
     <w:p>
       <w:pPr>
@@ -239,9 +316,245 @@
           <w:numId w:val="1"/>
         </w:numPr>
       </w:pPr>
+      <w:commentRangeStart w:id="3"/>
       <w:r>
         <w:t>Player: “It’s okay Mr. and Mrs. Rabbitson, I’ll find a way to get your apples back!”</w:t>
       </w:r>
+      <w:commentRangeEnd w:id="3"/>
+      <w:r>
+        <w:rPr>
+          <w:rStyle w:val="CommentReference"/>
+        </w:rPr>
+        <w:commentReference w:id="3"/>
+      </w:r>
+    </w:p>
+    <w:p>
+      <w:pPr>
+        <w:pStyle w:val="ListParagraph"/>
+      </w:pPr>
+    </w:p>
+    <w:p>
+      <w:pPr>
+        <w:pStyle w:val="ListParagraph"/>
+        <w:numPr>
+          <w:ilvl w:val="1"/>
+          <w:numId w:val="1"/>
+        </w:numPr>
+      </w:pPr>
+      <w:r>
+        <w:lastRenderedPageBreak/>
+        <w:t xml:space="preserve">Mrs. Rabbitson: “But how? </w:t>
+      </w:r>
+      <w:r>
+        <w:t xml:space="preserve">Lucy saw the thief running off last night, but she didn’t see where they went or what they looked </w:t>
+      </w:r>
+      <w:proofErr w:type="gramStart"/>
+      <w:r>
+        <w:t>like.</w:t>
+      </w:r>
+      <w:r>
+        <w:t>”</w:t>
+      </w:r>
+      <w:proofErr w:type="gramEnd"/>
+    </w:p>
+    <w:p>
+      <w:pPr>
+        <w:pStyle w:val="ListParagraph"/>
+      </w:pPr>
+    </w:p>
+    <w:p>
+      <w:pPr>
+        <w:pStyle w:val="ListParagraph"/>
+        <w:numPr>
+          <w:ilvl w:val="1"/>
+          <w:numId w:val="1"/>
+        </w:numPr>
+      </w:pPr>
+      <w:r>
+        <w:t>Player: “</w:t>
+      </w:r>
+      <w:r>
+        <w:t>I’ll start by…</w:t>
+      </w:r>
+      <w:r>
+        <w:t>”</w:t>
+      </w:r>
+    </w:p>
+    <w:p>
+      <w:pPr>
+        <w:pStyle w:val="ListParagraph"/>
+      </w:pPr>
+    </w:p>
+    <w:p>
+      <w:pPr>
+        <w:pStyle w:val="ListParagraph"/>
+        <w:numPr>
+          <w:ilvl w:val="2"/>
+          <w:numId w:val="1"/>
+        </w:numPr>
+      </w:pPr>
+      <w:r>
+        <w:t>Option 1: “Asking the townsfolks if they saw anything”</w:t>
+      </w:r>
+    </w:p>
+    <w:p>
+      <w:pPr>
+        <w:pStyle w:val="ListParagraph"/>
+        <w:numPr>
+          <w:ilvl w:val="2"/>
+          <w:numId w:val="1"/>
+        </w:numPr>
+      </w:pPr>
+      <w:r>
+        <w:t>Option 2: “Searching for any clues left behind”</w:t>
+      </w:r>
+    </w:p>
+    <w:p>
+      <w:pPr>
+        <w:pStyle w:val="ListParagraph"/>
+        <w:ind w:left="2160"/>
+      </w:pPr>
+    </w:p>
+    <w:p>
+      <w:pPr>
+        <w:pStyle w:val="ListParagraph"/>
+        <w:numPr>
+          <w:ilvl w:val="1"/>
+          <w:numId w:val="1"/>
+        </w:numPr>
+      </w:pPr>
+      <w:r>
+        <w:t>Player: “And then I’ll</w:t>
+      </w:r>
+      <w:r>
+        <w:t>…</w:t>
+      </w:r>
+      <w:r>
+        <w:t>”</w:t>
+      </w:r>
+    </w:p>
+    <w:p>
+      <w:pPr>
+        <w:pStyle w:val="ListParagraph"/>
+        <w:numPr>
+          <w:ilvl w:val="2"/>
+          <w:numId w:val="1"/>
+        </w:numPr>
+      </w:pPr>
+      <w:r>
+        <w:t>Any option that wasn’t picked</w:t>
+      </w:r>
+    </w:p>
+    <w:p>
+      <w:pPr>
+        <w:pStyle w:val="ListParagraph"/>
+        <w:ind w:left="2160"/>
+      </w:pPr>
+    </w:p>
+    <w:p>
+      <w:pPr>
+        <w:pStyle w:val="ListParagraph"/>
+        <w:numPr>
+          <w:ilvl w:val="1"/>
+          <w:numId w:val="1"/>
+        </w:numPr>
+      </w:pPr>
+      <w:r>
+        <w:t xml:space="preserve">Player: “And then </w:t>
+      </w:r>
+      <w:r>
+        <w:t>we’ll reconvene here with the evidence!</w:t>
+      </w:r>
+      <w:r>
+        <w:t>”</w:t>
+      </w:r>
+    </w:p>
+    <w:p>
+      <w:pPr>
+        <w:pStyle w:val="ListParagraph"/>
+        <w:ind w:left="1440"/>
+      </w:pPr>
+    </w:p>
+    <w:p>
+      <w:pPr>
+        <w:pStyle w:val="ListParagraph"/>
+        <w:numPr>
+          <w:ilvl w:val="1"/>
+          <w:numId w:val="1"/>
+        </w:numPr>
+      </w:pPr>
+      <w:r>
+        <w:t>Mrs. Rabbitson: “My aren’t you a regular detective”</w:t>
+      </w:r>
+    </w:p>
+    <w:p>
+      <w:pPr>
+        <w:pStyle w:val="ListParagraph"/>
+        <w:ind w:left="1440"/>
+      </w:pPr>
+    </w:p>
+    <w:p>
+      <w:pPr>
+        <w:pStyle w:val="ListParagraph"/>
+        <w:numPr>
+          <w:ilvl w:val="1"/>
+          <w:numId w:val="1"/>
+        </w:numPr>
+      </w:pPr>
+      <w:r>
+        <w:t xml:space="preserve">Mr. Rabbitson: “Oh </w:t>
+      </w:r>
+      <w:r>
+        <w:t xml:space="preserve">dear, do you remember the time Clover solved the </w:t>
+      </w:r>
+      <w:r>
+        <w:t>mystery of the missing cake? We’re in good hands.</w:t>
+      </w:r>
+      <w:r>
+        <w:t>”</w:t>
+      </w:r>
+    </w:p>
+    <w:p>
+      <w:pPr>
+        <w:pStyle w:val="ListParagraph"/>
+        <w:ind w:left="1440"/>
+      </w:pPr>
+    </w:p>
+    <w:p>
+      <w:pPr>
+        <w:pStyle w:val="ListParagraph"/>
+        <w:numPr>
+          <w:ilvl w:val="1"/>
+          <w:numId w:val="1"/>
+        </w:numPr>
+      </w:pPr>
+      <w:r>
+        <w:t>Player/Clover</w:t>
+      </w:r>
+      <w:r>
+        <w:t xml:space="preserve"> blushes</w:t>
+      </w:r>
+    </w:p>
+    <w:p>
+      <w:pPr>
+        <w:pStyle w:val="ListParagraph"/>
+        <w:numPr>
+          <w:ilvl w:val="1"/>
+          <w:numId w:val="1"/>
+        </w:numPr>
+      </w:pPr>
+      <w:r>
+        <w:t>Cutscene ends</w:t>
+      </w:r>
+    </w:p>
+    <w:p>
+      <w:pPr>
+        <w:pStyle w:val="ListParagraph"/>
+        <w:numPr>
+          <w:ilvl w:val="0"/>
+          <w:numId w:val="1"/>
+        </w:numPr>
+      </w:pPr>
     </w:p>
     <w:sectPr>
       <w:pgSz w:w="12240" w:h="15840"/>
@@ -287,6 +600,132 @@
       </w:r>
     </w:p>
   </w:comment>
+  <w:comment w:id="2" w:author="Kelsey Elise Keppel" w:date="2025-10-30T19:33:00Z" w:initials="KK">
+    <w:p>
+      <w:pPr>
+        <w:pStyle w:val="CommentText"/>
+      </w:pPr>
+      <w:r>
+        <w:rPr>
+          <w:rStyle w:val="CommentReference"/>
+        </w:rPr>
+        <w:annotationRef/>
+      </w:r>
+      <w:r>
+        <w:t>Sheep main character’s name is Clover Lambert or Clover Fluffington</w:t>
+      </w:r>
+    </w:p>
+  </w:comment>
+  <w:comment w:id="3" w:author="Kelsey Elise Keppel" w:date="2025-11-20T20:03:00Z" w:initials="KK">
+    <w:p>
+      <w:pPr>
+        <w:pStyle w:val="CommentText"/>
+        <w:numPr>
+          <w:ilvl w:val="1"/>
+          <w:numId w:val="2"/>
+        </w:numPr>
+      </w:pPr>
+      <w:r>
+        <w:rPr>
+          <w:rStyle w:val="CommentReference"/>
+        </w:rPr>
+        <w:annotationRef/>
+      </w:r>
+      <w:r>
+        <w:t>Player: “It’s okay Mr. and Mrs. Rabbitson, I’ll find a way to get your apples back!”</w:t>
+      </w:r>
+    </w:p>
+    <w:p>
+      <w:pPr>
+        <w:pStyle w:val="CommentText"/>
+        <w:ind w:left="720"/>
+      </w:pPr>
+    </w:p>
+    <w:p>
+      <w:pPr>
+        <w:pStyle w:val="CommentText"/>
+        <w:numPr>
+          <w:ilvl w:val="1"/>
+          <w:numId w:val="3"/>
+        </w:numPr>
+      </w:pPr>
+      <w:r>
+        <w:t>Mrs. Rabbitson: “That’s so sweet of you dear, but how are you going to find them?”</w:t>
+      </w:r>
+    </w:p>
+    <w:p>
+      <w:pPr>
+        <w:pStyle w:val="CommentText"/>
+        <w:ind w:left="720"/>
+      </w:pPr>
+    </w:p>
+    <w:p>
+      <w:pPr>
+        <w:pStyle w:val="CommentText"/>
+        <w:numPr>
+          <w:ilvl w:val="1"/>
+          <w:numId w:val="4"/>
+        </w:numPr>
+      </w:pPr>
+      <w:r>
+        <w:t>Player: “At school we’re reading the adventures of Sherlock Holmes, he’s a world renowned detective y’know. He goes around finding clues and questioning people. I can get out my big old magnifying glass and act just like Sherlock Holmes for a day!”</w:t>
+      </w:r>
+    </w:p>
+    <w:p>
+      <w:pPr>
+        <w:pStyle w:val="CommentText"/>
+        <w:ind w:left="720"/>
+      </w:pPr>
+    </w:p>
+    <w:p>
+      <w:pPr>
+        <w:pStyle w:val="CommentText"/>
+        <w:numPr>
+          <w:ilvl w:val="1"/>
+          <w:numId w:val="5"/>
+        </w:numPr>
+      </w:pPr>
+      <w:r>
+        <w:t>Mr. Rabbitson: “Oh! Now that you say that I remember: I found this piece of fabric lying on the ground this morning, I wonder if it’s connected to the crime!”</w:t>
+      </w:r>
+    </w:p>
+    <w:p>
+      <w:pPr>
+        <w:pStyle w:val="CommentText"/>
+        <w:ind w:left="720"/>
+      </w:pPr>
+    </w:p>
+    <w:p>
+      <w:pPr>
+        <w:pStyle w:val="CommentText"/>
+        <w:numPr>
+          <w:ilvl w:val="1"/>
+          <w:numId w:val="6"/>
+        </w:numPr>
+      </w:pPr>
+      <w:r>
+        <w:t>Player: “Our first piece of evidence! Good golly I need to write this down!”</w:t>
+      </w:r>
+    </w:p>
+    <w:p>
+      <w:pPr>
+        <w:pStyle w:val="CommentText"/>
+        <w:ind w:left="720"/>
+      </w:pPr>
+    </w:p>
+    <w:p>
+      <w:pPr>
+        <w:pStyle w:val="CommentText"/>
+        <w:numPr>
+          <w:ilvl w:val="1"/>
+          <w:numId w:val="7"/>
+        </w:numPr>
+      </w:pPr>
+      <w:r>
+        <w:t>Mrs. Rabbitson: “”</w:t>
+      </w:r>
+    </w:p>
+  </w:comment>
 </w:comments>
 </file>
 
@@ -294,6 +733,8 @@
 <w15:commentsEx xmlns:wpc="http://schemas.microsoft.com/office/word/2010/wordprocessingCanvas" xmlns:cx="http://schemas.microsoft.com/office/drawing/2014/chartex" xmlns:cx1="http://schemas.microsoft.com/office/drawing/2015/9/8/chartex" xmlns:cx2="http://schemas.microsoft.com/office/drawing/2015/10/21/chartex" xmlns:cx3="http://schemas.microsoft.com/office/drawing/2016/5/9/chartex" xmlns:cx4="http://schemas.microsoft.com/office/drawing/2016/5/10/chartex" xmlns:cx5="http://schemas.microsoft.com/office/drawing/2016/5/11/chartex" xmlns:cx6="http://schemas.microsoft.com/office/drawing/2016/5/12/chartex" xmlns:cx7="http://schemas.microsoft.com/office/drawing/2016/5/13/chartex" xmlns:cx8="http://schemas.microsoft.com/office/drawing/2016/5/14/chartex" xmlns:mc="http://schemas.openxmlformats.org/markup-compatibility/2006" xmlns:aink="http://schemas.microsoft.com/office/drawing/2016/ink" xmlns:am3d="http://schemas.microsoft.com/office/drawing/2017/model3d" xmlns:o="urn:schemas-microsoft-com:office:office" xmlns:oel="http://schemas.microsoft.com/office/2019/extlst" xmlns:r="http://schemas.openxmlformats.org/officeDocument/2006/relationships" xmlns:m="http://schemas.openxmlformats.org/officeDocument/2006/math" xmlns:v="urn:schemas-microsoft-com:vml" xmlns:wp14="http://schemas.microsoft.com/office/word/2010/wordprocessingDrawing" xmlns:wp="http://schemas.openxmlformats.org/drawingml/2006/wordprocessingDrawing" xmlns:w10="urn:schemas-microsoft-com:office:word" xmlns:w="http://schemas.openxmlformats.org/wordprocessingml/2006/main" xmlns:w14="http://schemas.microsoft.com/office/word/2010/wordml" xmlns:w15="http://schemas.microsoft.com/office/word/2012/wordml" xmlns:w16cex="http://schemas.microsoft.com/office/word/2018/wordml/cex" xmlns:w16cid="http://schemas.microsoft.com/office/word/2016/wordml/cid" xmlns:w16="http://schemas.microsoft.com/office/word/2018/wordml" xmlns:w16du="http://schemas.microsoft.com/office/word/2023/wordml/word16du" xmlns:w16sdtdh="http://schemas.microsoft.com/office/word/2020/wordml/sdtdatahash" xmlns:w16sdtfl="http://schemas.microsoft.com/office/word/2024/wordml/sdtformatlock" xmlns:w16se="http://schemas.microsoft.com/office/word/2015/wordml/symex" xmlns:wpg="http://schemas.microsoft.com/office/word/2010/wordprocessingGroup" xmlns:wpi="http://schemas.microsoft.com/office/word/2010/wordprocessingInk" xmlns:wne="http://schemas.microsoft.com/office/word/2006/wordml" xmlns:wps="http://schemas.microsoft.com/office/word/2010/wordprocessingShape" mc:Ignorable="w14 w15 w16se w16cid w16 w16cex w16sdtdh w16sdtfl w16du wp14">
   <w15:commentEx w15:paraId="61BF1662" w15:done="0"/>
   <w15:commentEx w15:paraId="0E578BB3" w15:paraIdParent="61BF1662" w15:done="0"/>
+  <w15:commentEx w15:paraId="10F69156" w15:paraIdParent="61BF1662" w15:done="0"/>
+  <w15:commentEx w15:paraId="728389D5" w15:done="0"/>
 </w15:commentsEx>
 </file>
 
@@ -301,6 +742,8 @@
 <w16cex:commentsExtensible xmlns:wpc="http://schemas.microsoft.com/office/word/2010/wordprocessingCanvas" xmlns:cx="http://schemas.microsoft.com/office/drawing/2014/chartex" xmlns:cx1="http://schemas.microsoft.com/office/drawing/2015/9/8/chartex" xmlns:cx2="http://schemas.microsoft.com/office/drawing/2015/10/21/chartex" xmlns:cx3="http://schemas.microsoft.com/office/drawing/2016/5/9/chartex" xmlns:cx4="http://schemas.microsoft.com/office/drawing/2016/5/10/chartex" xmlns:cx5="http://schemas.microsoft.com/office/drawing/2016/5/11/chartex" xmlns:cx6="http://schemas.microsoft.com/office/drawing/2016/5/12/chartex" xmlns:cx7="http://schemas.microsoft.com/office/drawing/2016/5/13/chartex" xmlns:cx8="http://schemas.microsoft.com/office/drawing/2016/5/14/chartex" xmlns:cr="http://schemas.microsoft.com/office/comments/2020/reactions" xmlns:mc="http://schemas.openxmlformats.org/markup-compatibility/2006" xmlns:aink="http://schemas.microsoft.com/office/drawing/2016/ink" xmlns:am3d="http://schemas.microsoft.com/office/drawing/2017/model3d" xmlns:o="urn:schemas-microsoft-com:office:office" xmlns:oel="http://schemas.microsoft.com/office/2019/extlst" xmlns:r="http://schemas.openxmlformats.org/officeDocument/2006/relationships" xmlns:m="http://schemas.openxmlformats.org/officeDocument/2006/math" xmlns:v="urn:schemas-microsoft-com:vml" xmlns:wp14="http://schemas.microsoft.com/office/word/2010/wordprocessingDrawing" xmlns:wp="http://schemas.openxmlformats.org/drawingml/2006/wordprocessingDrawing" xmlns:w10="urn:schemas-microsoft-com:office:word" xmlns:w="http://schemas.openxmlformats.org/wordprocessingml/2006/main" xmlns:w14="http://schemas.microsoft.com/office/word/2010/wordml" xmlns:w15="http://schemas.microsoft.com/office/word/2012/wordml" xmlns:w16cex="http://schemas.microsoft.com/office/word/2018/wordml/cex" xmlns:w16cid="http://schemas.microsoft.com/office/word/2016/wordml/cid" xmlns:w16="http://schemas.microsoft.com/office/word/2018/wordml" xmlns:w16du="http://schemas.microsoft.com/office/word/2023/wordml/word16du" xmlns:w16sdtdh="http://schemas.microsoft.com/office/word/2020/wordml/sdtdatahash" xmlns:w16sdtfl="http://schemas.microsoft.com/office/word/2024/wordml/sdtformatlock" xmlns:w16se="http://schemas.microsoft.com/office/word/2015/wordml/symex" xmlns:wpg="http://schemas.microsoft.com/office/word/2010/wordprocessingGroup" xmlns:wpi="http://schemas.microsoft.com/office/word/2010/wordprocessingInk" xmlns:wne="http://schemas.microsoft.com/office/word/2006/wordml" xmlns:wps="http://schemas.microsoft.com/office/word/2010/wordprocessingShape" mc:Ignorable="w14 w15 w16se w16cid w16 w16cex w16sdtdh w16sdtfl cr w16du wp14">
   <w16cex:commentExtensible w16cex:durableId="054975B1" w16cex:dateUtc="2025-10-30T23:15:00Z"/>
   <w16cex:commentExtensible w16cex:durableId="4B22664A" w16cex:dateUtc="2025-10-30T23:16:00Z"/>
+  <w16cex:commentExtensible w16cex:durableId="314BF0F4" w16cex:dateUtc="2025-10-30T23:33:00Z"/>
+  <w16cex:commentExtensible w16cex:durableId="38C37454" w16cex:dateUtc="2025-11-21T01:03:00Z"/>
 </w16cex:commentsExtensible>
 </file>
 
@@ -308,12 +751,127 @@
 <w16cid:commentsIds xmlns:wpc="http://schemas.microsoft.com/office/word/2010/wordprocessingCanvas" xmlns:cx="http://schemas.microsoft.com/office/drawing/2014/chartex" xmlns:cx1="http://schemas.microsoft.com/office/drawing/2015/9/8/chartex" xmlns:cx2="http://schemas.microsoft.com/office/drawing/2015/10/21/chartex" xmlns:cx3="http://schemas.microsoft.com/office/drawing/2016/5/9/chartex" xmlns:cx4="http://schemas.microsoft.com/office/drawing/2016/5/10/chartex" xmlns:cx5="http://schemas.microsoft.com/office/drawing/2016/5/11/chartex" xmlns:cx6="http://schemas.microsoft.com/office/drawing/2016/5/12/chartex" xmlns:cx7="http://schemas.microsoft.com/office/drawing/2016/5/13/chartex" xmlns:cx8="http://schemas.microsoft.com/office/drawing/2016/5/14/chartex" xmlns:mc="http://schemas.openxmlformats.org/markup-compatibility/2006" xmlns:aink="http://schemas.microsoft.com/office/drawing/2016/ink" xmlns:am3d="http://schemas.microsoft.com/office/drawing/2017/model3d" xmlns:o="urn:schemas-microsoft-com:office:office" xmlns:oel="http://schemas.microsoft.com/office/2019/extlst" xmlns:r="http://schemas.openxmlformats.org/officeDocument/2006/relationships" xmlns:m="http://schemas.openxmlformats.org/officeDocument/2006/math" xmlns:v="urn:schemas-microsoft-com:vml" xmlns:wp14="http://schemas.microsoft.com/office/word/2010/wordprocessingDrawing" xmlns:wp="http://schemas.openxmlformats.org/drawingml/2006/wordprocessingDrawing" xmlns:w10="urn:schemas-microsoft-com:office:word" xmlns:w="http://schemas.openxmlformats.org/wordprocessingml/2006/main" xmlns:w14="http://schemas.microsoft.com/office/word/2010/wordml" xmlns:w15="http://schemas.microsoft.com/office/word/2012/wordml" xmlns:w16cex="http://schemas.microsoft.com/office/word/2018/wordml/cex" xmlns:w16cid="http://schemas.microsoft.com/office/word/2016/wordml/cid" xmlns:w16="http://schemas.microsoft.com/office/word/2018/wordml" xmlns:w16du="http://schemas.microsoft.com/office/word/2023/wordml/word16du" xmlns:w16sdtdh="http://schemas.microsoft.com/office/word/2020/wordml/sdtdatahash" xmlns:w16sdtfl="http://schemas.microsoft.com/office/word/2024/wordml/sdtformatlock" xmlns:w16se="http://schemas.microsoft.com/office/word/2015/wordml/symex" xmlns:wpg="http://schemas.microsoft.com/office/word/2010/wordprocessingGroup" xmlns:wpi="http://schemas.microsoft.com/office/word/2010/wordprocessingInk" xmlns:wne="http://schemas.microsoft.com/office/word/2006/wordml" xmlns:wps="http://schemas.microsoft.com/office/word/2010/wordprocessingShape" mc:Ignorable="w14 w15 w16se w16cid w16 w16cex w16sdtdh w16sdtfl w16du wp14">
   <w16cid:commentId w16cid:paraId="61BF1662" w16cid:durableId="054975B1"/>
   <w16cid:commentId w16cid:paraId="0E578BB3" w16cid:durableId="4B22664A"/>
+  <w16cid:commentId w16cid:paraId="10F69156" w16cid:durableId="314BF0F4"/>
+  <w16cid:commentId w16cid:paraId="728389D5" w16cid:durableId="38C37454"/>
 </w16cid:commentsIds>
 </file>
 
 <file path=word/numbering.xml><?xml version="1.0" encoding="utf-8"?>
 <w:numbering xmlns:wpc="http://schemas.microsoft.com/office/word/2010/wordprocessingCanvas" xmlns:cx="http://schemas.microsoft.com/office/drawing/2014/chartex" xmlns:cx1="http://schemas.microsoft.com/office/drawing/2015/9/8/chartex" xmlns:cx2="http://schemas.microsoft.com/office/drawing/2015/10/21/chartex" xmlns:cx3="http://schemas.microsoft.com/office/drawing/2016/5/9/chartex" xmlns:cx4="http://schemas.microsoft.com/office/drawing/2016/5/10/chartex" xmlns:cx5="http://schemas.microsoft.com/office/drawing/2016/5/11/chartex" xmlns:cx6="http://schemas.microsoft.com/office/drawing/2016/5/12/chartex" xmlns:cx7="http://schemas.microsoft.com/office/drawing/2016/5/13/chartex" xmlns:cx8="http://schemas.microsoft.com/office/drawing/2016/5/14/chartex" xmlns:mc="http://schemas.openxmlformats.org/markup-compatibility/2006" xmlns:aink="http://schemas.microsoft.com/office/drawing/2016/ink" xmlns:am3d="http://schemas.microsoft.com/office/drawing/2017/model3d" xmlns:o="urn:schemas-microsoft-com:office:office" xmlns:oel="http://schemas.microsoft.com/office/2019/extlst" xmlns:r="http://schemas.openxmlformats.org/officeDocument/2006/relationships" xmlns:m="http://schemas.openxmlformats.org/officeDocument/2006/math" xmlns:v="urn:schemas-microsoft-com:vml" xmlns:wp14="http://schemas.microsoft.com/office/word/2010/wordprocessingDrawing" xmlns:wp="http://schemas.openxmlformats.org/drawingml/2006/wordprocessingDrawing" xmlns:w10="urn:schemas-microsoft-com:office:word" xmlns:w="http://schemas.openxmlformats.org/wordprocessingml/2006/main" xmlns:w14="http://schemas.microsoft.com/office/word/2010/wordml" xmlns:w15="http://schemas.microsoft.com/office/word/2012/wordml" xmlns:w16cex="http://schemas.microsoft.com/office/word/2018/wordml/cex" xmlns:w16cid="http://schemas.microsoft.com/office/word/2016/wordml/cid" xmlns:w16="http://schemas.microsoft.com/office/word/2018/wordml" xmlns:w16du="http://schemas.microsoft.com/office/word/2023/wordml/word16du" xmlns:w16sdtdh="http://schemas.microsoft.com/office/word/2020/wordml/sdtdatahash" xmlns:w16sdtfl="http://schemas.microsoft.com/office/word/2024/wordml/sdtformatlock" xmlns:w16se="http://schemas.microsoft.com/office/word/2015/wordml/symex" xmlns:wpg="http://schemas.microsoft.com/office/word/2010/wordprocessingGroup" xmlns:wpi="http://schemas.microsoft.com/office/word/2010/wordprocessingInk" xmlns:wne="http://schemas.microsoft.com/office/word/2006/wordml" xmlns:wps="http://schemas.microsoft.com/office/word/2010/wordprocessingShape" mc:Ignorable="w14 w15 w16se w16cid w16 w16cex w16sdtdh w16sdtfl w16du wp14">
   <w:abstractNum w:abstractNumId="0" w15:restartNumberingAfterBreak="0">
+    <w:nsid w:val="2C002DBA"/>
+    <w:multiLevelType w:val="hybridMultilevel"/>
+    <w:tmpl w:val="EDF6A8AE"/>
+    <w:lvl w:ilvl="0" w:tplc="899E1B56">
+      <w:start w:val="1"/>
+      <w:numFmt w:val="bullet"/>
+      <w:lvlText w:val=""/>
+      <w:lvlJc w:val="left"/>
+      <w:pPr>
+        <w:ind w:left="2160" w:hanging="360"/>
+      </w:pPr>
+      <w:rPr>
+        <w:rFonts w:ascii="Symbol" w:hAnsi="Symbol"/>
+      </w:rPr>
+    </w:lvl>
+    <w:lvl w:ilvl="1" w:tplc="3776F732">
+      <w:start w:val="1"/>
+      <w:numFmt w:val="bullet"/>
+      <w:lvlText w:val=""/>
+      <w:lvlJc w:val="left"/>
+      <w:pPr>
+        <w:ind w:left="2160" w:hanging="360"/>
+      </w:pPr>
+      <w:rPr>
+        <w:rFonts w:ascii="Symbol" w:hAnsi="Symbol"/>
+      </w:rPr>
+    </w:lvl>
+    <w:lvl w:ilvl="2" w:tplc="03C4D3AA">
+      <w:start w:val="1"/>
+      <w:numFmt w:val="bullet"/>
+      <w:lvlText w:val=""/>
+      <w:lvlJc w:val="left"/>
+      <w:pPr>
+        <w:ind w:left="2160" w:hanging="360"/>
+      </w:pPr>
+      <w:rPr>
+        <w:rFonts w:ascii="Symbol" w:hAnsi="Symbol"/>
+      </w:rPr>
+    </w:lvl>
+    <w:lvl w:ilvl="3" w:tplc="DDC68BF4">
+      <w:start w:val="1"/>
+      <w:numFmt w:val="bullet"/>
+      <w:lvlText w:val=""/>
+      <w:lvlJc w:val="left"/>
+      <w:pPr>
+        <w:ind w:left="2160" w:hanging="360"/>
+      </w:pPr>
+      <w:rPr>
+        <w:rFonts w:ascii="Symbol" w:hAnsi="Symbol"/>
+      </w:rPr>
+    </w:lvl>
+    <w:lvl w:ilvl="4" w:tplc="A096436E">
+      <w:start w:val="1"/>
+      <w:numFmt w:val="bullet"/>
+      <w:lvlText w:val=""/>
+      <w:lvlJc w:val="left"/>
+      <w:pPr>
+        <w:ind w:left="2160" w:hanging="360"/>
+      </w:pPr>
+      <w:rPr>
+        <w:rFonts w:ascii="Symbol" w:hAnsi="Symbol"/>
+      </w:rPr>
+    </w:lvl>
+    <w:lvl w:ilvl="5" w:tplc="3B62B0CE">
+      <w:start w:val="1"/>
+      <w:numFmt w:val="bullet"/>
+      <w:lvlText w:val=""/>
+      <w:lvlJc w:val="left"/>
+      <w:pPr>
+        <w:ind w:left="2160" w:hanging="360"/>
+      </w:pPr>
+      <w:rPr>
+        <w:rFonts w:ascii="Symbol" w:hAnsi="Symbol"/>
+      </w:rPr>
+    </w:lvl>
+    <w:lvl w:ilvl="6" w:tplc="83E8D456">
+      <w:start w:val="1"/>
+      <w:numFmt w:val="bullet"/>
+      <w:lvlText w:val=""/>
+      <w:lvlJc w:val="left"/>
+      <w:pPr>
+        <w:ind w:left="2160" w:hanging="360"/>
+      </w:pPr>
+      <w:rPr>
+        <w:rFonts w:ascii="Symbol" w:hAnsi="Symbol"/>
+      </w:rPr>
+    </w:lvl>
+    <w:lvl w:ilvl="7" w:tplc="7BC25DEC">
+      <w:start w:val="1"/>
+      <w:numFmt w:val="bullet"/>
+      <w:lvlText w:val=""/>
+      <w:lvlJc w:val="left"/>
+      <w:pPr>
+        <w:ind w:left="2160" w:hanging="360"/>
+      </w:pPr>
+      <w:rPr>
+        <w:rFonts w:ascii="Symbol" w:hAnsi="Symbol"/>
+      </w:rPr>
+    </w:lvl>
+    <w:lvl w:ilvl="8" w:tplc="7C122DEA">
+      <w:start w:val="1"/>
+      <w:numFmt w:val="bullet"/>
+      <w:lvlText w:val=""/>
+      <w:lvlJc w:val="left"/>
+      <w:pPr>
+        <w:ind w:left="2160" w:hanging="360"/>
+      </w:pPr>
+      <w:rPr>
+        <w:rFonts w:ascii="Symbol" w:hAnsi="Symbol"/>
+      </w:rPr>
+    </w:lvl>
+  </w:abstractNum>
+  <w:abstractNum w:abstractNumId="1" w15:restartNumberingAfterBreak="0">
     <w:nsid w:val="330204DF"/>
     <w:multiLevelType w:val="hybridMultilevel"/>
     <w:tmpl w:val="B156C754"/>
@@ -340,7 +898,7 @@
         <w:rFonts w:ascii="Courier New" w:hAnsi="Courier New" w:cs="Courier New" w:hint="default"/>
       </w:rPr>
     </w:lvl>
-    <w:lvl w:ilvl="2" w:tplc="04090005" w:tentative="1">
+    <w:lvl w:ilvl="2" w:tplc="04090005">
       <w:start w:val="1"/>
       <w:numFmt w:val="bullet"/>
       <w:lvlText w:val=""/>
@@ -422,11 +980,594 @@
       </w:pPr>
       <w:rPr>
         <w:rFonts w:ascii="Wingdings" w:hAnsi="Wingdings" w:hint="default"/>
+      </w:rPr>
+    </w:lvl>
+  </w:abstractNum>
+  <w:abstractNum w:abstractNumId="2" w15:restartNumberingAfterBreak="0">
+    <w:nsid w:val="40984823"/>
+    <w:multiLevelType w:val="hybridMultilevel"/>
+    <w:tmpl w:val="6F1C263A"/>
+    <w:lvl w:ilvl="0" w:tplc="F866E1EC">
+      <w:start w:val="1"/>
+      <w:numFmt w:val="bullet"/>
+      <w:lvlText w:val=""/>
+      <w:lvlJc w:val="left"/>
+      <w:pPr>
+        <w:ind w:left="2160" w:hanging="360"/>
+      </w:pPr>
+      <w:rPr>
+        <w:rFonts w:ascii="Symbol" w:hAnsi="Symbol"/>
+      </w:rPr>
+    </w:lvl>
+    <w:lvl w:ilvl="1" w:tplc="A6769F44">
+      <w:start w:val="1"/>
+      <w:numFmt w:val="bullet"/>
+      <w:lvlText w:val=""/>
+      <w:lvlJc w:val="left"/>
+      <w:pPr>
+        <w:ind w:left="2160" w:hanging="360"/>
+      </w:pPr>
+      <w:rPr>
+        <w:rFonts w:ascii="Symbol" w:hAnsi="Symbol"/>
+      </w:rPr>
+    </w:lvl>
+    <w:lvl w:ilvl="2" w:tplc="8B18A820">
+      <w:start w:val="1"/>
+      <w:numFmt w:val="bullet"/>
+      <w:lvlText w:val=""/>
+      <w:lvlJc w:val="left"/>
+      <w:pPr>
+        <w:ind w:left="2160" w:hanging="360"/>
+      </w:pPr>
+      <w:rPr>
+        <w:rFonts w:ascii="Symbol" w:hAnsi="Symbol"/>
+      </w:rPr>
+    </w:lvl>
+    <w:lvl w:ilvl="3" w:tplc="4DC01F42">
+      <w:start w:val="1"/>
+      <w:numFmt w:val="bullet"/>
+      <w:lvlText w:val=""/>
+      <w:lvlJc w:val="left"/>
+      <w:pPr>
+        <w:ind w:left="2160" w:hanging="360"/>
+      </w:pPr>
+      <w:rPr>
+        <w:rFonts w:ascii="Symbol" w:hAnsi="Symbol"/>
+      </w:rPr>
+    </w:lvl>
+    <w:lvl w:ilvl="4" w:tplc="73867D96">
+      <w:start w:val="1"/>
+      <w:numFmt w:val="bullet"/>
+      <w:lvlText w:val=""/>
+      <w:lvlJc w:val="left"/>
+      <w:pPr>
+        <w:ind w:left="2160" w:hanging="360"/>
+      </w:pPr>
+      <w:rPr>
+        <w:rFonts w:ascii="Symbol" w:hAnsi="Symbol"/>
+      </w:rPr>
+    </w:lvl>
+    <w:lvl w:ilvl="5" w:tplc="68782620">
+      <w:start w:val="1"/>
+      <w:numFmt w:val="bullet"/>
+      <w:lvlText w:val=""/>
+      <w:lvlJc w:val="left"/>
+      <w:pPr>
+        <w:ind w:left="2160" w:hanging="360"/>
+      </w:pPr>
+      <w:rPr>
+        <w:rFonts w:ascii="Symbol" w:hAnsi="Symbol"/>
+      </w:rPr>
+    </w:lvl>
+    <w:lvl w:ilvl="6" w:tplc="E9C61078">
+      <w:start w:val="1"/>
+      <w:numFmt w:val="bullet"/>
+      <w:lvlText w:val=""/>
+      <w:lvlJc w:val="left"/>
+      <w:pPr>
+        <w:ind w:left="2160" w:hanging="360"/>
+      </w:pPr>
+      <w:rPr>
+        <w:rFonts w:ascii="Symbol" w:hAnsi="Symbol"/>
+      </w:rPr>
+    </w:lvl>
+    <w:lvl w:ilvl="7" w:tplc="0F548094">
+      <w:start w:val="1"/>
+      <w:numFmt w:val="bullet"/>
+      <w:lvlText w:val=""/>
+      <w:lvlJc w:val="left"/>
+      <w:pPr>
+        <w:ind w:left="2160" w:hanging="360"/>
+      </w:pPr>
+      <w:rPr>
+        <w:rFonts w:ascii="Symbol" w:hAnsi="Symbol"/>
+      </w:rPr>
+    </w:lvl>
+    <w:lvl w:ilvl="8" w:tplc="33A0E0D8">
+      <w:start w:val="1"/>
+      <w:numFmt w:val="bullet"/>
+      <w:lvlText w:val=""/>
+      <w:lvlJc w:val="left"/>
+      <w:pPr>
+        <w:ind w:left="2160" w:hanging="360"/>
+      </w:pPr>
+      <w:rPr>
+        <w:rFonts w:ascii="Symbol" w:hAnsi="Symbol"/>
+      </w:rPr>
+    </w:lvl>
+  </w:abstractNum>
+  <w:abstractNum w:abstractNumId="3" w15:restartNumberingAfterBreak="0">
+    <w:nsid w:val="5389729B"/>
+    <w:multiLevelType w:val="hybridMultilevel"/>
+    <w:tmpl w:val="E8EA13F6"/>
+    <w:lvl w:ilvl="0" w:tplc="41107082">
+      <w:start w:val="1"/>
+      <w:numFmt w:val="bullet"/>
+      <w:lvlText w:val=""/>
+      <w:lvlJc w:val="left"/>
+      <w:pPr>
+        <w:ind w:left="2160" w:hanging="360"/>
+      </w:pPr>
+      <w:rPr>
+        <w:rFonts w:ascii="Symbol" w:hAnsi="Symbol"/>
+      </w:rPr>
+    </w:lvl>
+    <w:lvl w:ilvl="1" w:tplc="AF76C852">
+      <w:start w:val="1"/>
+      <w:numFmt w:val="bullet"/>
+      <w:lvlText w:val=""/>
+      <w:lvlJc w:val="left"/>
+      <w:pPr>
+        <w:ind w:left="2160" w:hanging="360"/>
+      </w:pPr>
+      <w:rPr>
+        <w:rFonts w:ascii="Symbol" w:hAnsi="Symbol"/>
+      </w:rPr>
+    </w:lvl>
+    <w:lvl w:ilvl="2" w:tplc="A4A26306">
+      <w:start w:val="1"/>
+      <w:numFmt w:val="bullet"/>
+      <w:lvlText w:val=""/>
+      <w:lvlJc w:val="left"/>
+      <w:pPr>
+        <w:ind w:left="2160" w:hanging="360"/>
+      </w:pPr>
+      <w:rPr>
+        <w:rFonts w:ascii="Symbol" w:hAnsi="Symbol"/>
+      </w:rPr>
+    </w:lvl>
+    <w:lvl w:ilvl="3" w:tplc="63C879D8">
+      <w:start w:val="1"/>
+      <w:numFmt w:val="bullet"/>
+      <w:lvlText w:val=""/>
+      <w:lvlJc w:val="left"/>
+      <w:pPr>
+        <w:ind w:left="2160" w:hanging="360"/>
+      </w:pPr>
+      <w:rPr>
+        <w:rFonts w:ascii="Symbol" w:hAnsi="Symbol"/>
+      </w:rPr>
+    </w:lvl>
+    <w:lvl w:ilvl="4" w:tplc="DB4EE964">
+      <w:start w:val="1"/>
+      <w:numFmt w:val="bullet"/>
+      <w:lvlText w:val=""/>
+      <w:lvlJc w:val="left"/>
+      <w:pPr>
+        <w:ind w:left="2160" w:hanging="360"/>
+      </w:pPr>
+      <w:rPr>
+        <w:rFonts w:ascii="Symbol" w:hAnsi="Symbol"/>
+      </w:rPr>
+    </w:lvl>
+    <w:lvl w:ilvl="5" w:tplc="422CE404">
+      <w:start w:val="1"/>
+      <w:numFmt w:val="bullet"/>
+      <w:lvlText w:val=""/>
+      <w:lvlJc w:val="left"/>
+      <w:pPr>
+        <w:ind w:left="2160" w:hanging="360"/>
+      </w:pPr>
+      <w:rPr>
+        <w:rFonts w:ascii="Symbol" w:hAnsi="Symbol"/>
+      </w:rPr>
+    </w:lvl>
+    <w:lvl w:ilvl="6" w:tplc="0072526A">
+      <w:start w:val="1"/>
+      <w:numFmt w:val="bullet"/>
+      <w:lvlText w:val=""/>
+      <w:lvlJc w:val="left"/>
+      <w:pPr>
+        <w:ind w:left="2160" w:hanging="360"/>
+      </w:pPr>
+      <w:rPr>
+        <w:rFonts w:ascii="Symbol" w:hAnsi="Symbol"/>
+      </w:rPr>
+    </w:lvl>
+    <w:lvl w:ilvl="7" w:tplc="2F3EAD54">
+      <w:start w:val="1"/>
+      <w:numFmt w:val="bullet"/>
+      <w:lvlText w:val=""/>
+      <w:lvlJc w:val="left"/>
+      <w:pPr>
+        <w:ind w:left="2160" w:hanging="360"/>
+      </w:pPr>
+      <w:rPr>
+        <w:rFonts w:ascii="Symbol" w:hAnsi="Symbol"/>
+      </w:rPr>
+    </w:lvl>
+    <w:lvl w:ilvl="8" w:tplc="ECC87008">
+      <w:start w:val="1"/>
+      <w:numFmt w:val="bullet"/>
+      <w:lvlText w:val=""/>
+      <w:lvlJc w:val="left"/>
+      <w:pPr>
+        <w:ind w:left="2160" w:hanging="360"/>
+      </w:pPr>
+      <w:rPr>
+        <w:rFonts w:ascii="Symbol" w:hAnsi="Symbol"/>
+      </w:rPr>
+    </w:lvl>
+  </w:abstractNum>
+  <w:abstractNum w:abstractNumId="4" w15:restartNumberingAfterBreak="0">
+    <w:nsid w:val="724F16B6"/>
+    <w:multiLevelType w:val="hybridMultilevel"/>
+    <w:tmpl w:val="0BF29180"/>
+    <w:lvl w:ilvl="0" w:tplc="868E6BF0">
+      <w:start w:val="1"/>
+      <w:numFmt w:val="bullet"/>
+      <w:lvlText w:val=""/>
+      <w:lvlJc w:val="left"/>
+      <w:pPr>
+        <w:ind w:left="2160" w:hanging="360"/>
+      </w:pPr>
+      <w:rPr>
+        <w:rFonts w:ascii="Symbol" w:hAnsi="Symbol"/>
+      </w:rPr>
+    </w:lvl>
+    <w:lvl w:ilvl="1" w:tplc="6D886758">
+      <w:start w:val="1"/>
+      <w:numFmt w:val="bullet"/>
+      <w:lvlText w:val=""/>
+      <w:lvlJc w:val="left"/>
+      <w:pPr>
+        <w:ind w:left="2160" w:hanging="360"/>
+      </w:pPr>
+      <w:rPr>
+        <w:rFonts w:ascii="Symbol" w:hAnsi="Symbol"/>
+      </w:rPr>
+    </w:lvl>
+    <w:lvl w:ilvl="2" w:tplc="174E863A">
+      <w:start w:val="1"/>
+      <w:numFmt w:val="bullet"/>
+      <w:lvlText w:val=""/>
+      <w:lvlJc w:val="left"/>
+      <w:pPr>
+        <w:ind w:left="2160" w:hanging="360"/>
+      </w:pPr>
+      <w:rPr>
+        <w:rFonts w:ascii="Symbol" w:hAnsi="Symbol"/>
+      </w:rPr>
+    </w:lvl>
+    <w:lvl w:ilvl="3" w:tplc="EAE4E318">
+      <w:start w:val="1"/>
+      <w:numFmt w:val="bullet"/>
+      <w:lvlText w:val=""/>
+      <w:lvlJc w:val="left"/>
+      <w:pPr>
+        <w:ind w:left="2160" w:hanging="360"/>
+      </w:pPr>
+      <w:rPr>
+        <w:rFonts w:ascii="Symbol" w:hAnsi="Symbol"/>
+      </w:rPr>
+    </w:lvl>
+    <w:lvl w:ilvl="4" w:tplc="C1428470">
+      <w:start w:val="1"/>
+      <w:numFmt w:val="bullet"/>
+      <w:lvlText w:val=""/>
+      <w:lvlJc w:val="left"/>
+      <w:pPr>
+        <w:ind w:left="2160" w:hanging="360"/>
+      </w:pPr>
+      <w:rPr>
+        <w:rFonts w:ascii="Symbol" w:hAnsi="Symbol"/>
+      </w:rPr>
+    </w:lvl>
+    <w:lvl w:ilvl="5" w:tplc="4AC6DD30">
+      <w:start w:val="1"/>
+      <w:numFmt w:val="bullet"/>
+      <w:lvlText w:val=""/>
+      <w:lvlJc w:val="left"/>
+      <w:pPr>
+        <w:ind w:left="2160" w:hanging="360"/>
+      </w:pPr>
+      <w:rPr>
+        <w:rFonts w:ascii="Symbol" w:hAnsi="Symbol"/>
+      </w:rPr>
+    </w:lvl>
+    <w:lvl w:ilvl="6" w:tplc="FE384CA6">
+      <w:start w:val="1"/>
+      <w:numFmt w:val="bullet"/>
+      <w:lvlText w:val=""/>
+      <w:lvlJc w:val="left"/>
+      <w:pPr>
+        <w:ind w:left="2160" w:hanging="360"/>
+      </w:pPr>
+      <w:rPr>
+        <w:rFonts w:ascii="Symbol" w:hAnsi="Symbol"/>
+      </w:rPr>
+    </w:lvl>
+    <w:lvl w:ilvl="7" w:tplc="D7662016">
+      <w:start w:val="1"/>
+      <w:numFmt w:val="bullet"/>
+      <w:lvlText w:val=""/>
+      <w:lvlJc w:val="left"/>
+      <w:pPr>
+        <w:ind w:left="2160" w:hanging="360"/>
+      </w:pPr>
+      <w:rPr>
+        <w:rFonts w:ascii="Symbol" w:hAnsi="Symbol"/>
+      </w:rPr>
+    </w:lvl>
+    <w:lvl w:ilvl="8" w:tplc="4962C060">
+      <w:start w:val="1"/>
+      <w:numFmt w:val="bullet"/>
+      <w:lvlText w:val=""/>
+      <w:lvlJc w:val="left"/>
+      <w:pPr>
+        <w:ind w:left="2160" w:hanging="360"/>
+      </w:pPr>
+      <w:rPr>
+        <w:rFonts w:ascii="Symbol" w:hAnsi="Symbol"/>
+      </w:rPr>
+    </w:lvl>
+  </w:abstractNum>
+  <w:abstractNum w:abstractNumId="5" w15:restartNumberingAfterBreak="0">
+    <w:nsid w:val="750102C4"/>
+    <w:multiLevelType w:val="hybridMultilevel"/>
+    <w:tmpl w:val="7D76BEB4"/>
+    <w:lvl w:ilvl="0" w:tplc="A54A9A10">
+      <w:start w:val="1"/>
+      <w:numFmt w:val="bullet"/>
+      <w:lvlText w:val=""/>
+      <w:lvlJc w:val="left"/>
+      <w:pPr>
+        <w:ind w:left="2160" w:hanging="360"/>
+      </w:pPr>
+      <w:rPr>
+        <w:rFonts w:ascii="Symbol" w:hAnsi="Symbol"/>
+      </w:rPr>
+    </w:lvl>
+    <w:lvl w:ilvl="1" w:tplc="FB1C1026">
+      <w:start w:val="1"/>
+      <w:numFmt w:val="bullet"/>
+      <w:lvlText w:val=""/>
+      <w:lvlJc w:val="left"/>
+      <w:pPr>
+        <w:ind w:left="2160" w:hanging="360"/>
+      </w:pPr>
+      <w:rPr>
+        <w:rFonts w:ascii="Symbol" w:hAnsi="Symbol"/>
+      </w:rPr>
+    </w:lvl>
+    <w:lvl w:ilvl="2" w:tplc="CD8C0BE8">
+      <w:start w:val="1"/>
+      <w:numFmt w:val="bullet"/>
+      <w:lvlText w:val=""/>
+      <w:lvlJc w:val="left"/>
+      <w:pPr>
+        <w:ind w:left="2160" w:hanging="360"/>
+      </w:pPr>
+      <w:rPr>
+        <w:rFonts w:ascii="Symbol" w:hAnsi="Symbol"/>
+      </w:rPr>
+    </w:lvl>
+    <w:lvl w:ilvl="3" w:tplc="2B70C8A2">
+      <w:start w:val="1"/>
+      <w:numFmt w:val="bullet"/>
+      <w:lvlText w:val=""/>
+      <w:lvlJc w:val="left"/>
+      <w:pPr>
+        <w:ind w:left="2160" w:hanging="360"/>
+      </w:pPr>
+      <w:rPr>
+        <w:rFonts w:ascii="Symbol" w:hAnsi="Symbol"/>
+      </w:rPr>
+    </w:lvl>
+    <w:lvl w:ilvl="4" w:tplc="80C8ED2E">
+      <w:start w:val="1"/>
+      <w:numFmt w:val="bullet"/>
+      <w:lvlText w:val=""/>
+      <w:lvlJc w:val="left"/>
+      <w:pPr>
+        <w:ind w:left="2160" w:hanging="360"/>
+      </w:pPr>
+      <w:rPr>
+        <w:rFonts w:ascii="Symbol" w:hAnsi="Symbol"/>
+      </w:rPr>
+    </w:lvl>
+    <w:lvl w:ilvl="5" w:tplc="AF4A53A2">
+      <w:start w:val="1"/>
+      <w:numFmt w:val="bullet"/>
+      <w:lvlText w:val=""/>
+      <w:lvlJc w:val="left"/>
+      <w:pPr>
+        <w:ind w:left="2160" w:hanging="360"/>
+      </w:pPr>
+      <w:rPr>
+        <w:rFonts w:ascii="Symbol" w:hAnsi="Symbol"/>
+      </w:rPr>
+    </w:lvl>
+    <w:lvl w:ilvl="6" w:tplc="FC980C84">
+      <w:start w:val="1"/>
+      <w:numFmt w:val="bullet"/>
+      <w:lvlText w:val=""/>
+      <w:lvlJc w:val="left"/>
+      <w:pPr>
+        <w:ind w:left="2160" w:hanging="360"/>
+      </w:pPr>
+      <w:rPr>
+        <w:rFonts w:ascii="Symbol" w:hAnsi="Symbol"/>
+      </w:rPr>
+    </w:lvl>
+    <w:lvl w:ilvl="7" w:tplc="65140ADE">
+      <w:start w:val="1"/>
+      <w:numFmt w:val="bullet"/>
+      <w:lvlText w:val=""/>
+      <w:lvlJc w:val="left"/>
+      <w:pPr>
+        <w:ind w:left="2160" w:hanging="360"/>
+      </w:pPr>
+      <w:rPr>
+        <w:rFonts w:ascii="Symbol" w:hAnsi="Symbol"/>
+      </w:rPr>
+    </w:lvl>
+    <w:lvl w:ilvl="8" w:tplc="4F90A35C">
+      <w:start w:val="1"/>
+      <w:numFmt w:val="bullet"/>
+      <w:lvlText w:val=""/>
+      <w:lvlJc w:val="left"/>
+      <w:pPr>
+        <w:ind w:left="2160" w:hanging="360"/>
+      </w:pPr>
+      <w:rPr>
+        <w:rFonts w:ascii="Symbol" w:hAnsi="Symbol"/>
+      </w:rPr>
+    </w:lvl>
+  </w:abstractNum>
+  <w:abstractNum w:abstractNumId="6" w15:restartNumberingAfterBreak="0">
+    <w:nsid w:val="7B3445DD"/>
+    <w:multiLevelType w:val="hybridMultilevel"/>
+    <w:tmpl w:val="CAEA1E4C"/>
+    <w:lvl w:ilvl="0" w:tplc="9DB80282">
+      <w:start w:val="1"/>
+      <w:numFmt w:val="bullet"/>
+      <w:lvlText w:val=""/>
+      <w:lvlJc w:val="left"/>
+      <w:pPr>
+        <w:ind w:left="2160" w:hanging="360"/>
+      </w:pPr>
+      <w:rPr>
+        <w:rFonts w:ascii="Symbol" w:hAnsi="Symbol"/>
+      </w:rPr>
+    </w:lvl>
+    <w:lvl w:ilvl="1" w:tplc="A2BED256">
+      <w:start w:val="1"/>
+      <w:numFmt w:val="bullet"/>
+      <w:lvlText w:val=""/>
+      <w:lvlJc w:val="left"/>
+      <w:pPr>
+        <w:ind w:left="2160" w:hanging="360"/>
+      </w:pPr>
+      <w:rPr>
+        <w:rFonts w:ascii="Symbol" w:hAnsi="Symbol"/>
+      </w:rPr>
+    </w:lvl>
+    <w:lvl w:ilvl="2" w:tplc="AE9C092E">
+      <w:start w:val="1"/>
+      <w:numFmt w:val="bullet"/>
+      <w:lvlText w:val=""/>
+      <w:lvlJc w:val="left"/>
+      <w:pPr>
+        <w:ind w:left="2160" w:hanging="360"/>
+      </w:pPr>
+      <w:rPr>
+        <w:rFonts w:ascii="Symbol" w:hAnsi="Symbol"/>
+      </w:rPr>
+    </w:lvl>
+    <w:lvl w:ilvl="3" w:tplc="6A8E5DB0">
+      <w:start w:val="1"/>
+      <w:numFmt w:val="bullet"/>
+      <w:lvlText w:val=""/>
+      <w:lvlJc w:val="left"/>
+      <w:pPr>
+        <w:ind w:left="2160" w:hanging="360"/>
+      </w:pPr>
+      <w:rPr>
+        <w:rFonts w:ascii="Symbol" w:hAnsi="Symbol"/>
+      </w:rPr>
+    </w:lvl>
+    <w:lvl w:ilvl="4" w:tplc="B5B215E6">
+      <w:start w:val="1"/>
+      <w:numFmt w:val="bullet"/>
+      <w:lvlText w:val=""/>
+      <w:lvlJc w:val="left"/>
+      <w:pPr>
+        <w:ind w:left="2160" w:hanging="360"/>
+      </w:pPr>
+      <w:rPr>
+        <w:rFonts w:ascii="Symbol" w:hAnsi="Symbol"/>
+      </w:rPr>
+    </w:lvl>
+    <w:lvl w:ilvl="5" w:tplc="9606CF5A">
+      <w:start w:val="1"/>
+      <w:numFmt w:val="bullet"/>
+      <w:lvlText w:val=""/>
+      <w:lvlJc w:val="left"/>
+      <w:pPr>
+        <w:ind w:left="2160" w:hanging="360"/>
+      </w:pPr>
+      <w:rPr>
+        <w:rFonts w:ascii="Symbol" w:hAnsi="Symbol"/>
+      </w:rPr>
+    </w:lvl>
+    <w:lvl w:ilvl="6" w:tplc="25385828">
+      <w:start w:val="1"/>
+      <w:numFmt w:val="bullet"/>
+      <w:lvlText w:val=""/>
+      <w:lvlJc w:val="left"/>
+      <w:pPr>
+        <w:ind w:left="2160" w:hanging="360"/>
+      </w:pPr>
+      <w:rPr>
+        <w:rFonts w:ascii="Symbol" w:hAnsi="Symbol"/>
+      </w:rPr>
+    </w:lvl>
+    <w:lvl w:ilvl="7" w:tplc="49F47E02">
+      <w:start w:val="1"/>
+      <w:numFmt w:val="bullet"/>
+      <w:lvlText w:val=""/>
+      <w:lvlJc w:val="left"/>
+      <w:pPr>
+        <w:ind w:left="2160" w:hanging="360"/>
+      </w:pPr>
+      <w:rPr>
+        <w:rFonts w:ascii="Symbol" w:hAnsi="Symbol"/>
+      </w:rPr>
+    </w:lvl>
+    <w:lvl w:ilvl="8" w:tplc="7E4494E4">
+      <w:start w:val="1"/>
+      <w:numFmt w:val="bullet"/>
+      <w:lvlText w:val=""/>
+      <w:lvlJc w:val="left"/>
+      <w:pPr>
+        <w:ind w:left="2160" w:hanging="360"/>
+      </w:pPr>
+      <w:rPr>
+        <w:rFonts w:ascii="Symbol" w:hAnsi="Symbol"/>
       </w:rPr>
     </w:lvl>
   </w:abstractNum>
   <w:num w:numId="1" w16cid:durableId="1810896937">
+    <w:abstractNumId w:val="1"/>
+  </w:num>
+  <w:num w:numId="2" w16cid:durableId="863249010">
+    <w:abstractNumId w:val="2"/>
+  </w:num>
+  <w:num w:numId="3" w16cid:durableId="1811510617">
+    <w:abstractNumId w:val="4"/>
+  </w:num>
+  <w:num w:numId="4" w16cid:durableId="1027364594">
+    <w:abstractNumId w:val="5"/>
+  </w:num>
+  <w:num w:numId="5" w16cid:durableId="1533030816">
     <w:abstractNumId w:val="0"/>
+  </w:num>
+  <w:num w:numId="6" w16cid:durableId="1010181864">
+    <w:abstractNumId w:val="6"/>
+  </w:num>
+  <w:num w:numId="7" w16cid:durableId="1109668246">
+    <w:abstractNumId w:val="3"/>
   </w:num>
 </w:numbering>
 </file>
@@ -1042,6 +2183,7 @@
   <w:style w:type="character" w:default="1" w:styleId="DefaultParagraphFont">
     <w:name w:val="Default Paragraph Font"/>
     <w:uiPriority w:val="1"/>
+    <w:semiHidden/>
     <w:unhideWhenUsed/>
   </w:style>
   <w:style w:type="table" w:default="1" w:styleId="TableNormal">
@@ -1717,4 +2859,285 @@
     </a:ext>
   </a:extLst>
 </a:theme>
+</file>
+
+<file path=customXml/item1.xml><?xml version="1.0" encoding="utf-8"?>
+<p:properties xmlns:p="http://schemas.microsoft.com/office/2006/metadata/properties" xmlns:xsi="http://www.w3.org/2001/XMLSchema-instance" xmlns:pc="http://schemas.microsoft.com/office/infopath/2007/PartnerControls">
+  <documentManagement>
+    <_activity xmlns="66fbcdd2-3b94-456f-bae5-541ca03ce29d" xsi:nil="true"/>
+  </documentManagement>
+</p:properties>
+</file>
+
+<file path=customXml/item2.xml><?xml version="1.0" encoding="utf-8"?>
+<?mso-contentType ?>
+<FormTemplates xmlns="http://schemas.microsoft.com/sharepoint/v3/contenttype/forms">
+  <Display>DocumentLibraryForm</Display>
+  <Edit>DocumentLibraryForm</Edit>
+  <New>DocumentLibraryForm</New>
+</FormTemplates>
+</file>
+
+<file path=customXml/item3.xml><?xml version="1.0" encoding="utf-8"?>
+<ct:contentTypeSchema xmlns:ct="http://schemas.microsoft.com/office/2006/metadata/contentType" xmlns:ma="http://schemas.microsoft.com/office/2006/metadata/properties/metaAttributes" ct:_="" ma:_="" ma:contentTypeName="Document" ma:contentTypeID="0x01010061A4AA550EBC5E41892D5671AA4A99A1" ma:contentTypeVersion="14" ma:contentTypeDescription="Create a new document." ma:contentTypeScope="" ma:versionID="a948a04de80a0bfe516665216cb7d04c">
+  <xsd:schema xmlns:xsd="http://www.w3.org/2001/XMLSchema" xmlns:xs="http://www.w3.org/2001/XMLSchema" xmlns:p="http://schemas.microsoft.com/office/2006/metadata/properties" xmlns:ns3="66fbcdd2-3b94-456f-bae5-541ca03ce29d" xmlns:ns4="23063f74-07e0-4b85-8f7d-b76130c22c86" targetNamespace="http://schemas.microsoft.com/office/2006/metadata/properties" ma:root="true" ma:fieldsID="1383c14f51826df4761d6956c7f4c6a6" ns3:_="" ns4:_="">
+    <xsd:import namespace="66fbcdd2-3b94-456f-bae5-541ca03ce29d"/>
+    <xsd:import namespace="23063f74-07e0-4b85-8f7d-b76130c22c86"/>
+    <xsd:element name="properties">
+      <xsd:complexType>
+        <xsd:sequence>
+          <xsd:element name="documentManagement">
+            <xsd:complexType>
+              <xsd:all>
+                <xsd:element ref="ns3:MediaServiceMetadata" minOccurs="0"/>
+                <xsd:element ref="ns3:MediaServiceFastMetadata" minOccurs="0"/>
+                <xsd:element ref="ns3:MediaServiceObjectDetectorVersions" minOccurs="0"/>
+                <xsd:element ref="ns3:_activity" minOccurs="0"/>
+                <xsd:element ref="ns3:MediaServiceSystemTags" minOccurs="0"/>
+                <xsd:element ref="ns3:MediaServiceGenerationTime" minOccurs="0"/>
+                <xsd:element ref="ns3:MediaServiceEventHashCode" minOccurs="0"/>
+                <xsd:element ref="ns3:MediaServiceDateTaken" minOccurs="0"/>
+                <xsd:element ref="ns3:MediaServiceSearchProperties" minOccurs="0"/>
+                <xsd:element ref="ns4:SharedWithUsers" minOccurs="0"/>
+                <xsd:element ref="ns4:SharedWithDetails" minOccurs="0"/>
+                <xsd:element ref="ns4:SharingHintHash" minOccurs="0"/>
+                <xsd:element ref="ns3:MediaServiceOCR" minOccurs="0"/>
+                <xsd:element ref="ns3:MediaLengthInSeconds" minOccurs="0"/>
+              </xsd:all>
+            </xsd:complexType>
+          </xsd:element>
+        </xsd:sequence>
+      </xsd:complexType>
+    </xsd:element>
+  </xsd:schema>
+  <xsd:schema xmlns:xsd="http://www.w3.org/2001/XMLSchema" xmlns:xs="http://www.w3.org/2001/XMLSchema" xmlns:dms="http://schemas.microsoft.com/office/2006/documentManagement/types" xmlns:pc="http://schemas.microsoft.com/office/infopath/2007/PartnerControls" targetNamespace="66fbcdd2-3b94-456f-bae5-541ca03ce29d" elementFormDefault="qualified">
+    <xsd:import namespace="http://schemas.microsoft.com/office/2006/documentManagement/types"/>
+    <xsd:import namespace="http://schemas.microsoft.com/office/infopath/2007/PartnerControls"/>
+    <xsd:element name="MediaServiceMetadata" ma:index="8" nillable="true" ma:displayName="MediaServiceMetadata" ma:hidden="true" ma:internalName="MediaServiceMetadata" ma:readOnly="true">
+      <xsd:simpleType>
+        <xsd:restriction base="dms:Note"/>
+      </xsd:simpleType>
+    </xsd:element>
+    <xsd:element name="MediaServiceFastMetadata" ma:index="9" nillable="true" ma:displayName="MediaServiceFastMetadata" ma:hidden="true" ma:internalName="MediaServiceFastMetadata" ma:readOnly="true">
+      <xsd:simpleType>
+        <xsd:restriction base="dms:Note"/>
+      </xsd:simpleType>
+    </xsd:element>
+    <xsd:element name="MediaServiceObjectDetectorVersions" ma:index="10" nillable="true" ma:displayName="MediaServiceObjectDetectorVersions" ma:hidden="true" ma:indexed="true" ma:internalName="MediaServiceObjectDetectorVersions" ma:readOnly="true">
+      <xsd:simpleType>
+        <xsd:restriction base="dms:Text"/>
+      </xsd:simpleType>
+    </xsd:element>
+    <xsd:element name="_activity" ma:index="11" nillable="true" ma:displayName="_activity" ma:hidden="true" ma:internalName="_activity">
+      <xsd:simpleType>
+        <xsd:restriction base="dms:Note"/>
+      </xsd:simpleType>
+    </xsd:element>
+    <xsd:element name="MediaServiceSystemTags" ma:index="12" nillable="true" ma:displayName="MediaServiceSystemTags" ma:hidden="true" ma:internalName="MediaServiceSystemTags" ma:readOnly="true">
+      <xsd:simpleType>
+        <xsd:restriction base="dms:Note"/>
+      </xsd:simpleType>
+    </xsd:element>
+    <xsd:element name="MediaServiceGenerationTime" ma:index="13" nillable="true" ma:displayName="MediaServiceGenerationTime" ma:hidden="true" ma:internalName="MediaServiceGenerationTime" ma:readOnly="true">
+      <xsd:simpleType>
+        <xsd:restriction base="dms:Text"/>
+      </xsd:simpleType>
+    </xsd:element>
+    <xsd:element name="MediaServiceEventHashCode" ma:index="14" nillable="true" ma:displayName="MediaServiceEventHashCode" ma:hidden="true" ma:internalName="MediaServiceEventHashCode" ma:readOnly="true">
+      <xsd:simpleType>
+        <xsd:restriction base="dms:Text"/>
+      </xsd:simpleType>
+    </xsd:element>
+    <xsd:element name="MediaServiceDateTaken" ma:index="15" nillable="true" ma:displayName="MediaServiceDateTaken" ma:hidden="true" ma:indexed="true" ma:internalName="MediaServiceDateTaken" ma:readOnly="true">
+      <xsd:simpleType>
+        <xsd:restriction base="dms:Text"/>
+      </xsd:simpleType>
+    </xsd:element>
+    <xsd:element name="MediaServiceSearchProperties" ma:index="16" nillable="true" ma:displayName="MediaServiceSearchProperties" ma:hidden="true" ma:internalName="MediaServiceSearchProperties" ma:readOnly="true">
+      <xsd:simpleType>
+        <xsd:restriction base="dms:Note"/>
+      </xsd:simpleType>
+    </xsd:element>
+    <xsd:element name="MediaServiceOCR" ma:index="20" nillable="true" ma:displayName="Extracted Text" ma:internalName="MediaServiceOCR" ma:readOnly="true">
+      <xsd:simpleType>
+        <xsd:restriction base="dms:Note">
+          <xsd:maxLength value="255"/>
+        </xsd:restriction>
+      </xsd:simpleType>
+    </xsd:element>
+    <xsd:element name="MediaLengthInSeconds" ma:index="21" nillable="true" ma:displayName="MediaLengthInSeconds" ma:hidden="true" ma:internalName="MediaLengthInSeconds" ma:readOnly="true">
+      <xsd:simpleType>
+        <xsd:restriction base="dms:Unknown"/>
+      </xsd:simpleType>
+    </xsd:element>
+  </xsd:schema>
+  <xsd:schema xmlns:xsd="http://www.w3.org/2001/XMLSchema" xmlns:xs="http://www.w3.org/2001/XMLSchema" xmlns:dms="http://schemas.microsoft.com/office/2006/documentManagement/types" xmlns:pc="http://schemas.microsoft.com/office/infopath/2007/PartnerControls" targetNamespace="23063f74-07e0-4b85-8f7d-b76130c22c86" elementFormDefault="qualified">
+    <xsd:import namespace="http://schemas.microsoft.com/office/2006/documentManagement/types"/>
+    <xsd:import namespace="http://schemas.microsoft.com/office/infopath/2007/PartnerControls"/>
+    <xsd:element name="SharedWithUsers" ma:index="17" nillable="true" ma:displayName="Shared With" ma:internalName="SharedWithUsers" ma:readOnly="true">
+      <xsd:complexType>
+        <xsd:complexContent>
+          <xsd:extension base="dms:UserMulti">
+            <xsd:sequence>
+              <xsd:element name="UserInfo" minOccurs="0" maxOccurs="unbounded">
+                <xsd:complexType>
+                  <xsd:sequence>
+                    <xsd:element name="DisplayName" type="xsd:string" minOccurs="0"/>
+                    <xsd:element name="AccountId" type="dms:UserId" minOccurs="0" nillable="true"/>
+                    <xsd:element name="AccountType" type="xsd:string" minOccurs="0"/>
+                  </xsd:sequence>
+                </xsd:complexType>
+              </xsd:element>
+            </xsd:sequence>
+          </xsd:extension>
+        </xsd:complexContent>
+      </xsd:complexType>
+    </xsd:element>
+    <xsd:element name="SharedWithDetails" ma:index="18" nillable="true" ma:displayName="Shared With Details" ma:internalName="SharedWithDetails" ma:readOnly="true">
+      <xsd:simpleType>
+        <xsd:restriction base="dms:Note">
+          <xsd:maxLength value="255"/>
+        </xsd:restriction>
+      </xsd:simpleType>
+    </xsd:element>
+    <xsd:element name="SharingHintHash" ma:index="19" nillable="true" ma:displayName="Sharing Hint Hash" ma:hidden="true" ma:internalName="SharingHintHash" ma:readOnly="true">
+      <xsd:simpleType>
+        <xsd:restriction base="dms:Text"/>
+      </xsd:simpleType>
+    </xsd:element>
+  </xsd:schema>
+  <xsd:schema xmlns="http://schemas.openxmlformats.org/package/2006/metadata/core-properties" xmlns:xsd="http://www.w3.org/2001/XMLSchema" xmlns:xsi="http://www.w3.org/2001/XMLSchema-instance" xmlns:dc="http://purl.org/dc/elements/1.1/" xmlns:dcterms="http://purl.org/dc/terms/" xmlns:odoc="http://schemas.microsoft.com/internal/obd" targetNamespace="http://schemas.openxmlformats.org/package/2006/metadata/core-properties" elementFormDefault="qualified" attributeFormDefault="unqualified" blockDefault="#all">
+    <xsd:import namespace="http://purl.org/dc/elements/1.1/" schemaLocation="http://dublincore.org/schemas/xmls/qdc/2003/04/02/dc.xsd"/>
+    <xsd:import namespace="http://purl.org/dc/terms/" schemaLocation="http://dublincore.org/schemas/xmls/qdc/2003/04/02/dcterms.xsd"/>
+    <xsd:element name="coreProperties" type="CT_coreProperties"/>
+    <xsd:complexType name="CT_coreProperties">
+      <xsd:all>
+        <xsd:element ref="dc:creator" minOccurs="0" maxOccurs="1"/>
+        <xsd:element ref="dcterms:created" minOccurs="0" maxOccurs="1"/>
+        <xsd:element ref="dc:identifier" minOccurs="0" maxOccurs="1"/>
+        <xsd:element name="contentType" minOccurs="0" maxOccurs="1" type="xsd:string" ma:index="0" ma:displayName="Content Type"/>
+        <xsd:element ref="dc:title" minOccurs="0" maxOccurs="1" ma:index="4" ma:displayName="Title"/>
+        <xsd:element ref="dc:subject" minOccurs="0" maxOccurs="1"/>
+        <xsd:element ref="dc:description" minOccurs="0" maxOccurs="1"/>
+        <xsd:element name="keywords" minOccurs="0" maxOccurs="1" type="xsd:string"/>
+        <xsd:element ref="dc:language" minOccurs="0" maxOccurs="1"/>
+        <xsd:element name="category" minOccurs="0" maxOccurs="1" type="xsd:string"/>
+        <xsd:element name="version" minOccurs="0" maxOccurs="1" type="xsd:string"/>
+        <xsd:element name="revision" minOccurs="0" maxOccurs="1" type="xsd:string">
+          <xsd:annotation>
+            <xsd:documentation>
+                        This value indicates the number of saves or revisions. The application is responsible for updating this value after each revision.
+                    </xsd:documentation>
+          </xsd:annotation>
+        </xsd:element>
+        <xsd:element name="lastModifiedBy" minOccurs="0" maxOccurs="1" type="xsd:string"/>
+        <xsd:element ref="dcterms:modified" minOccurs="0" maxOccurs="1"/>
+        <xsd:element name="contentStatus" minOccurs="0" maxOccurs="1" type="xsd:string"/>
+      </xsd:all>
+    </xsd:complexType>
+  </xsd:schema>
+  <xs:schema xmlns:pc="http://schemas.microsoft.com/office/infopath/2007/PartnerControls" xmlns:xs="http://www.w3.org/2001/XMLSchema" targetNamespace="http://schemas.microsoft.com/office/infopath/2007/PartnerControls" elementFormDefault="qualified" attributeFormDefault="unqualified">
+    <xs:element name="Person">
+      <xs:complexType>
+        <xs:sequence>
+          <xs:element ref="pc:DisplayName" minOccurs="0"/>
+          <xs:element ref="pc:AccountId" minOccurs="0"/>
+          <xs:element ref="pc:AccountType" minOccurs="0"/>
+        </xs:sequence>
+      </xs:complexType>
+    </xs:element>
+    <xs:element name="DisplayName" type="xs:string"/>
+    <xs:element name="AccountId" type="xs:string"/>
+    <xs:element name="AccountType" type="xs:string"/>
+    <xs:element name="BDCAssociatedEntity">
+      <xs:complexType>
+        <xs:sequence>
+          <xs:element ref="pc:BDCEntity" minOccurs="0" maxOccurs="unbounded"/>
+        </xs:sequence>
+        <xs:attribute ref="pc:EntityNamespace"/>
+        <xs:attribute ref="pc:EntityName"/>
+        <xs:attribute ref="pc:SystemInstanceName"/>
+        <xs:attribute ref="pc:AssociationName"/>
+      </xs:complexType>
+    </xs:element>
+    <xs:attribute name="EntityNamespace" type="xs:string"/>
+    <xs:attribute name="EntityName" type="xs:string"/>
+    <xs:attribute name="SystemInstanceName" type="xs:string"/>
+    <xs:attribute name="AssociationName" type="xs:string"/>
+    <xs:element name="BDCEntity">
+      <xs:complexType>
+        <xs:sequence>
+          <xs:element ref="pc:EntityDisplayName" minOccurs="0"/>
+          <xs:element ref="pc:EntityInstanceReference" minOccurs="0"/>
+          <xs:element ref="pc:EntityId1" minOccurs="0"/>
+          <xs:element ref="pc:EntityId2" minOccurs="0"/>
+          <xs:element ref="pc:EntityId3" minOccurs="0"/>
+          <xs:element ref="pc:EntityId4" minOccurs="0"/>
+          <xs:element ref="pc:EntityId5" minOccurs="0"/>
+        </xs:sequence>
+      </xs:complexType>
+    </xs:element>
+    <xs:element name="EntityDisplayName" type="xs:string"/>
+    <xs:element name="EntityInstanceReference" type="xs:string"/>
+    <xs:element name="EntityId1" type="xs:string"/>
+    <xs:element name="EntityId2" type="xs:string"/>
+    <xs:element name="EntityId3" type="xs:string"/>
+    <xs:element name="EntityId4" type="xs:string"/>
+    <xs:element name="EntityId5" type="xs:string"/>
+    <xs:element name="Terms">
+      <xs:complexType>
+        <xs:sequence>
+          <xs:element ref="pc:TermInfo" minOccurs="0" maxOccurs="unbounded"/>
+        </xs:sequence>
+      </xs:complexType>
+    </xs:element>
+    <xs:element name="TermInfo">
+      <xs:complexType>
+        <xs:sequence>
+          <xs:element ref="pc:TermName" minOccurs="0"/>
+          <xs:element ref="pc:TermId" minOccurs="0"/>
+        </xs:sequence>
+      </xs:complexType>
+    </xs:element>
+    <xs:element name="TermName" type="xs:string"/>
+    <xs:element name="TermId" type="xs:string"/>
+  </xs:schema>
+</ct:contentTypeSchema>
+</file>
+
+<file path=customXml/itemProps1.xml><?xml version="1.0" encoding="utf-8"?>
+<ds:datastoreItem xmlns:ds="http://schemas.openxmlformats.org/officeDocument/2006/customXml" ds:itemID="{F59CDF03-B20C-423D-A7E5-29685E3F2422}">
+  <ds:schemaRefs>
+    <ds:schemaRef ds:uri="http://schemas.microsoft.com/office/2006/metadata/properties"/>
+    <ds:schemaRef ds:uri="http://schemas.microsoft.com/office/infopath/2007/PartnerControls"/>
+    <ds:schemaRef ds:uri="66fbcdd2-3b94-456f-bae5-541ca03ce29d"/>
+  </ds:schemaRefs>
+</ds:datastoreItem>
+</file>
+
+<file path=customXml/itemProps2.xml><?xml version="1.0" encoding="utf-8"?>
+<ds:datastoreItem xmlns:ds="http://schemas.openxmlformats.org/officeDocument/2006/customXml" ds:itemID="{2EB917E3-AB23-4021-BC89-29FAF9B316F8}">
+  <ds:schemaRefs>
+    <ds:schemaRef ds:uri="http://schemas.microsoft.com/sharepoint/v3/contenttype/forms"/>
+  </ds:schemaRefs>
+</ds:datastoreItem>
+</file>
+
+<file path=customXml/itemProps3.xml><?xml version="1.0" encoding="utf-8"?>
+<ds:datastoreItem xmlns:ds="http://schemas.openxmlformats.org/officeDocument/2006/customXml" ds:itemID="{E1DB03D2-1771-488F-B110-852B3EDD3D0D}">
+  <ds:schemaRefs>
+    <ds:schemaRef ds:uri="http://schemas.microsoft.com/office/2006/metadata/contentType"/>
+    <ds:schemaRef ds:uri="http://schemas.microsoft.com/office/2006/metadata/properties/metaAttributes"/>
+    <ds:schemaRef ds:uri="http://www.w3.org/2001/XMLSchema"/>
+    <ds:schemaRef ds:uri="http://schemas.microsoft.com/office/2006/metadata/properties"/>
+    <ds:schemaRef ds:uri="66fbcdd2-3b94-456f-bae5-541ca03ce29d"/>
+    <ds:schemaRef ds:uri="23063f74-07e0-4b85-8f7d-b76130c22c86"/>
+    <ds:schemaRef ds:uri="http://schemas.microsoft.com/office/2006/documentManagement/types"/>
+    <ds:schemaRef ds:uri="http://schemas.microsoft.com/office/infopath/2007/PartnerControls"/>
+    <ds:schemaRef ds:uri="http://schemas.openxmlformats.org/package/2006/metadata/core-properties"/>
+    <ds:schemaRef ds:uri="http://purl.org/dc/elements/1.1/"/>
+    <ds:schemaRef ds:uri="http://purl.org/dc/terms/"/>
+    <ds:schemaRef ds:uri="http://schemas.microsoft.com/internal/obd"/>
+  </ds:schemaRefs>
+</ds:datastoreItem>
 </file>
</xml_diff>

<commit_message>
Cleaned up story docs
</commit_message>
<xml_diff>
--- a/Documents/Tales Of Sheepishburg Dialogue.docx
+++ b/Documents/Tales Of Sheepishburg Dialogue.docx
@@ -2862,20 +2862,20 @@
 </file>
 
 <file path=customXml/item1.xml><?xml version="1.0" encoding="utf-8"?>
-<p:properties xmlns:p="http://schemas.microsoft.com/office/2006/metadata/properties" xmlns:xsi="http://www.w3.org/2001/XMLSchema-instance" xmlns:pc="http://schemas.microsoft.com/office/infopath/2007/PartnerControls">
-  <documentManagement>
-    <_activity xmlns="66fbcdd2-3b94-456f-bae5-541ca03ce29d" xsi:nil="true"/>
-  </documentManagement>
-</p:properties>
-</file>
-
-<file path=customXml/item2.xml><?xml version="1.0" encoding="utf-8"?>
 <?mso-contentType ?>
 <FormTemplates xmlns="http://schemas.microsoft.com/sharepoint/v3/contenttype/forms">
   <Display>DocumentLibraryForm</Display>
   <Edit>DocumentLibraryForm</Edit>
   <New>DocumentLibraryForm</New>
 </FormTemplates>
+</file>
+
+<file path=customXml/item2.xml><?xml version="1.0" encoding="utf-8"?>
+<p:properties xmlns:p="http://schemas.microsoft.com/office/2006/metadata/properties" xmlns:xsi="http://www.w3.org/2001/XMLSchema-instance" xmlns:pc="http://schemas.microsoft.com/office/infopath/2007/PartnerControls">
+  <documentManagement>
+    <_activity xmlns="66fbcdd2-3b94-456f-bae5-541ca03ce29d" xsi:nil="true"/>
+  </documentManagement>
+</p:properties>
 </file>
 
 <file path=customXml/item3.xml><?xml version="1.0" encoding="utf-8"?>
@@ -3106,19 +3106,19 @@
 </file>
 
 <file path=customXml/itemProps1.xml><?xml version="1.0" encoding="utf-8"?>
+<ds:datastoreItem xmlns:ds="http://schemas.openxmlformats.org/officeDocument/2006/customXml" ds:itemID="{2EB917E3-AB23-4021-BC89-29FAF9B316F8}">
+  <ds:schemaRefs>
+    <ds:schemaRef ds:uri="http://schemas.microsoft.com/sharepoint/v3/contenttype/forms"/>
+  </ds:schemaRefs>
+</ds:datastoreItem>
+</file>
+
+<file path=customXml/itemProps2.xml><?xml version="1.0" encoding="utf-8"?>
 <ds:datastoreItem xmlns:ds="http://schemas.openxmlformats.org/officeDocument/2006/customXml" ds:itemID="{F59CDF03-B20C-423D-A7E5-29685E3F2422}">
   <ds:schemaRefs>
     <ds:schemaRef ds:uri="http://schemas.microsoft.com/office/2006/metadata/properties"/>
     <ds:schemaRef ds:uri="http://schemas.microsoft.com/office/infopath/2007/PartnerControls"/>
     <ds:schemaRef ds:uri="66fbcdd2-3b94-456f-bae5-541ca03ce29d"/>
-  </ds:schemaRefs>
-</ds:datastoreItem>
-</file>
-
-<file path=customXml/itemProps2.xml><?xml version="1.0" encoding="utf-8"?>
-<ds:datastoreItem xmlns:ds="http://schemas.openxmlformats.org/officeDocument/2006/customXml" ds:itemID="{2EB917E3-AB23-4021-BC89-29FAF9B316F8}">
-  <ds:schemaRefs>
-    <ds:schemaRef ds:uri="http://schemas.microsoft.com/sharepoint/v3/contenttype/forms"/>
   </ds:schemaRefs>
 </ds:datastoreItem>
 </file>

</xml_diff>

<commit_message>
Interact system framework in place
</commit_message>
<xml_diff>
--- a/Documents/Tales Of Sheepishburg Dialogue.docx
+++ b/Documents/Tales Of Sheepishburg Dialogue.docx
@@ -54,13 +54,53 @@
         <w:t xml:space="preserve">Description: </w:t>
       </w:r>
       <w:r>
-        <w:t>The Rabbitsons’ are preparing for the annual community feast, but all the apples from their garden have been stolen by raccoons! Lil L</w:t>
+        <w:t xml:space="preserve">The </w:t>
+      </w:r>
+      <w:proofErr w:type="spellStart"/>
+      <w:r>
+        <w:t>Rabbitsons</w:t>
+      </w:r>
+      <w:proofErr w:type="spellEnd"/>
+      <w:r>
+        <w:t>’ are preparing for the annual community feast, but all the apples from their garden have been stolen by raccoons! Lil L</w:t>
       </w:r>
       <w:r>
         <w:t>ucy</w:t>
       </w:r>
       <w:r>
-        <w:t xml:space="preserve"> Rabbitson, dismayed that she won’t be able make her apple cobbler that she’s been so excited to show off, and Mr. Rabbitson disappointed that he won’t be able to make his world famous caramel apples, our beloved sheepy player character decides to take this into their own hands and venture into the grove to find apples. </w:t>
+        <w:t xml:space="preserve"> Rabbitson, dismayed that she won’t be able make her apple cobbler that she’s been so excited to </w:t>
+      </w:r>
+      <w:proofErr w:type="gramStart"/>
+      <w:r>
+        <w:t>show</w:t>
+      </w:r>
+      <w:proofErr w:type="gramEnd"/>
+      <w:r>
+        <w:t xml:space="preserve"> off, and Mr. </w:t>
+      </w:r>
+      <w:proofErr w:type="spellStart"/>
+      <w:r>
+        <w:t>Rabbitson</w:t>
+      </w:r>
+      <w:proofErr w:type="spellEnd"/>
+      <w:r>
+        <w:t xml:space="preserve"> disappointed that he won’t be able to make his </w:t>
+      </w:r>
+      <w:proofErr w:type="gramStart"/>
+      <w:r>
+        <w:t>world famous</w:t>
+      </w:r>
+      <w:proofErr w:type="gramEnd"/>
+      <w:r>
+        <w:t xml:space="preserve"> caramel apples, our beloved sheepy </w:t>
+      </w:r>
+      <w:proofErr w:type="gramStart"/>
+      <w:r>
+        <w:t>player character</w:t>
+      </w:r>
+      <w:proofErr w:type="gramEnd"/>
+      <w:r>
+        <w:t xml:space="preserve"> decides to take this into their own hands and venture into the grove to find apples. </w:t>
       </w:r>
     </w:p>
     <w:p/>
@@ -90,7 +130,15 @@
         </w:numPr>
       </w:pPr>
       <w:r>
-        <w:t>Goes to the Rabbitsons (initiates quest)</w:t>
+        <w:t xml:space="preserve">Goes to the </w:t>
+      </w:r>
+      <w:proofErr w:type="spellStart"/>
+      <w:r>
+        <w:t>Rabbitsons</w:t>
+      </w:r>
+      <w:proofErr w:type="spellEnd"/>
+      <w:r>
+        <w:t xml:space="preserve"> (initiates quest)</w:t>
       </w:r>
     </w:p>
     <w:p>
@@ -114,8 +162,21 @@
         </w:numPr>
       </w:pPr>
       <w:r>
-        <w:t>Interviews nearby neighbours</w:t>
-      </w:r>
+        <w:t xml:space="preserve">Interviews </w:t>
+      </w:r>
+      <w:proofErr w:type="gramStart"/>
+      <w:r>
+        <w:t>nearby</w:t>
+      </w:r>
+      <w:proofErr w:type="gramEnd"/>
+      <w:r>
+        <w:t xml:space="preserve"> </w:t>
+      </w:r>
+      <w:proofErr w:type="spellStart"/>
+      <w:r>
+        <w:t>neighbours</w:t>
+      </w:r>
+      <w:proofErr w:type="spellEnd"/>
     </w:p>
     <w:p>
       <w:pPr>
@@ -172,8 +233,21 @@
         </w:numPr>
       </w:pPr>
       <w:r>
-        <w:t>Emotional consolation ensues, Clover brings Coonson back into town, he apologizes directly to the Rabbitsons</w:t>
-      </w:r>
+        <w:t xml:space="preserve">Emotional consolation ensues, Clover brings </w:t>
+      </w:r>
+      <w:proofErr w:type="spellStart"/>
+      <w:r>
+        <w:t>Coonson</w:t>
+      </w:r>
+      <w:proofErr w:type="spellEnd"/>
+      <w:r>
+        <w:t xml:space="preserve"> back into town, he apologizes directly to the </w:t>
+      </w:r>
+      <w:proofErr w:type="spellStart"/>
+      <w:r>
+        <w:t>Rabbitsons</w:t>
+      </w:r>
+      <w:proofErr w:type="spellEnd"/>
     </w:p>
     <w:p>
       <w:pPr>
@@ -184,7 +258,15 @@
         </w:numPr>
       </w:pPr>
       <w:r>
-        <w:t>They forgive him, and offer to let him join in with their merry baking traditions.</w:t>
+        <w:t xml:space="preserve">They forgive </w:t>
+      </w:r>
+      <w:proofErr w:type="gramStart"/>
+      <w:r>
+        <w:t>him, and</w:t>
+      </w:r>
+      <w:proofErr w:type="gramEnd"/>
+      <w:r>
+        <w:t xml:space="preserve"> offer to let him join in with their merry baking traditions.</w:t>
       </w:r>
     </w:p>
     <w:p>
@@ -196,17 +278,46 @@
         </w:numPr>
       </w:pPr>
       <w:r>
-        <w:t>Concluding scene at the feast, everyone is happily talking and eating together, fade out.</w:t>
+        <w:t xml:space="preserve">Concluding scene at the feast, everyone is happily talking and eating together, </w:t>
+      </w:r>
+      <w:proofErr w:type="gramStart"/>
+      <w:r>
+        <w:t>fade</w:t>
+      </w:r>
+      <w:proofErr w:type="gramEnd"/>
+      <w:r>
+        <w:t xml:space="preserve"> out.</w:t>
       </w:r>
     </w:p>
     <w:p/>
     <w:p>
       <w:r>
-        <w:t xml:space="preserve">Characters: Mr. Rabbitson, Mrs. Rabbitson, </w:t>
-      </w:r>
-      <w:r>
-        <w:t>Clover Fluffington</w:t>
-      </w:r>
+        <w:t xml:space="preserve">Characters: Mr. </w:t>
+      </w:r>
+      <w:proofErr w:type="spellStart"/>
+      <w:r>
+        <w:t>Rabbitson</w:t>
+      </w:r>
+      <w:proofErr w:type="spellEnd"/>
+      <w:r>
+        <w:t xml:space="preserve">, Mrs. </w:t>
+      </w:r>
+      <w:proofErr w:type="spellStart"/>
+      <w:r>
+        <w:t>Rabbitson</w:t>
+      </w:r>
+      <w:proofErr w:type="spellEnd"/>
+      <w:r>
+        <w:t xml:space="preserve">, </w:t>
+      </w:r>
+      <w:r>
+        <w:t xml:space="preserve">Clover </w:t>
+      </w:r>
+      <w:proofErr w:type="spellStart"/>
+      <w:r>
+        <w:t>Fluffington</w:t>
+      </w:r>
+      <w:proofErr w:type="spellEnd"/>
       <w:r>
         <w:t xml:space="preserve"> (Player Character)</w:t>
       </w:r>
@@ -242,10 +353,26 @@
         </w:numPr>
       </w:pPr>
       <w:r>
-        <w:t xml:space="preserve">Player wakes up in their little house, remembers that the feast is tomorrow and they promised </w:t>
-      </w:r>
-      <w:r>
-        <w:t>the Rabbitsons’ they’d help them.</w:t>
+        <w:t xml:space="preserve">Player wakes up in their little house, remembers that the feast is </w:t>
+      </w:r>
+      <w:proofErr w:type="gramStart"/>
+      <w:r>
+        <w:t>tomorrow</w:t>
+      </w:r>
+      <w:proofErr w:type="gramEnd"/>
+      <w:r>
+        <w:t xml:space="preserve"> and they promised </w:t>
+      </w:r>
+      <w:r>
+        <w:t xml:space="preserve">the </w:t>
+      </w:r>
+      <w:proofErr w:type="spellStart"/>
+      <w:r>
+        <w:t>Rabbitsons</w:t>
+      </w:r>
+      <w:proofErr w:type="spellEnd"/>
+      <w:r>
+        <w:t>’ they’d help them.</w:t>
       </w:r>
     </w:p>
     <w:p>
@@ -262,7 +389,15 @@
         </w:numPr>
       </w:pPr>
       <w:r>
-        <w:t>Player gets directed to the Rabbitsons burrow by the game.</w:t>
+        <w:t xml:space="preserve">Player gets directed to the </w:t>
+      </w:r>
+      <w:proofErr w:type="spellStart"/>
+      <w:r>
+        <w:t>Rabbitsons</w:t>
+      </w:r>
+      <w:proofErr w:type="spellEnd"/>
+      <w:r>
+        <w:t xml:space="preserve"> burrow by the game.</w:t>
       </w:r>
       <w:r>
         <w:t xml:space="preserve"> Along the way, they may greet the neighbors.</w:t>
@@ -296,7 +431,23 @@
         </w:numPr>
       </w:pPr>
       <w:r>
-        <w:t>Upon arriving, the player sees Mrs. Rabbitson in tears and Mr. Rabbitson comforting her.</w:t>
+        <w:t xml:space="preserve">Upon arriving, the player sees Mrs. </w:t>
+      </w:r>
+      <w:proofErr w:type="spellStart"/>
+      <w:r>
+        <w:t>Rabbitson</w:t>
+      </w:r>
+      <w:proofErr w:type="spellEnd"/>
+      <w:r>
+        <w:t xml:space="preserve"> in tears and Mr. </w:t>
+      </w:r>
+      <w:proofErr w:type="spellStart"/>
+      <w:r>
+        <w:t>Rabbitson</w:t>
+      </w:r>
+      <w:proofErr w:type="spellEnd"/>
+      <w:r>
+        <w:t xml:space="preserve"> comforting her.</w:t>
       </w:r>
     </w:p>
     <w:p>
@@ -314,7 +465,23 @@
       </w:pPr>
       <w:r>
         <w:lastRenderedPageBreak/>
-        <w:t>Mr. Rabbitson: “There there, it will be alright.”</w:t>
+        <w:t xml:space="preserve">Mr. </w:t>
+      </w:r>
+      <w:proofErr w:type="spellStart"/>
+      <w:r>
+        <w:t>Rabbitson</w:t>
+      </w:r>
+      <w:proofErr w:type="spellEnd"/>
+      <w:r>
+        <w:t xml:space="preserve">: “There </w:t>
+      </w:r>
+      <w:proofErr w:type="spellStart"/>
+      <w:r>
+        <w:t>there</w:t>
+      </w:r>
+      <w:proofErr w:type="spellEnd"/>
+      <w:r>
+        <w:t>, it will be alright.”</w:t>
       </w:r>
     </w:p>
     <w:p>
@@ -332,7 +499,23 @@
         </w:numPr>
       </w:pPr>
       <w:r>
-        <w:t>Mrs. Rabbitson perks up upon realizing the player has entered, and wipes her tears. “Oh, come in dear, I didn’t mean for you to see me in such a state.”</w:t>
+        <w:t xml:space="preserve">Mrs. </w:t>
+      </w:r>
+      <w:proofErr w:type="spellStart"/>
+      <w:r>
+        <w:t>Rabbitson</w:t>
+      </w:r>
+      <w:proofErr w:type="spellEnd"/>
+      <w:r>
+        <w:t xml:space="preserve"> perks up upon realizing the player has </w:t>
+      </w:r>
+      <w:proofErr w:type="gramStart"/>
+      <w:r>
+        <w:t>entered, and</w:t>
+      </w:r>
+      <w:proofErr w:type="gramEnd"/>
+      <w:r>
+        <w:t xml:space="preserve"> wipes her tears. “Oh, come in dear, I didn’t mean for you to see me in such a state.”</w:t>
       </w:r>
     </w:p>
     <w:p>
@@ -366,10 +549,26 @@
         </w:numPr>
       </w:pPr>
       <w:r>
-        <w:t>Mr. Rabbitson: “</w:t>
-      </w:r>
-      <w:r>
-        <w:t>Someone took all of our apples, now Mrs. Rabbitson can’t make her signature apple cobbler for the feast, Lucy can’t make her apple flapjacks, and… *sniff* I can’t make my famous caramel apples!</w:t>
+        <w:t xml:space="preserve">Mr. </w:t>
+      </w:r>
+      <w:proofErr w:type="spellStart"/>
+      <w:r>
+        <w:t>Rabbitson</w:t>
+      </w:r>
+      <w:proofErr w:type="spellEnd"/>
+      <w:r>
+        <w:t>: “</w:t>
+      </w:r>
+      <w:r>
+        <w:t xml:space="preserve">Someone took all of our apples, now Mrs. </w:t>
+      </w:r>
+      <w:proofErr w:type="spellStart"/>
+      <w:r>
+        <w:t>Rabbitson</w:t>
+      </w:r>
+      <w:proofErr w:type="spellEnd"/>
+      <w:r>
+        <w:t xml:space="preserve"> can’t make her signature apple cobbler for the feast, Lucy can’t make her apple flapjacks, and… *sniff* I can’t make my famous caramel apples!</w:t>
       </w:r>
       <w:r>
         <w:t>”</w:t>
@@ -389,7 +588,23 @@
         </w:numPr>
       </w:pPr>
       <w:r>
-        <w:t>Mr. and Mrs. Rabbitson hug each other.</w:t>
+        <w:t xml:space="preserve">Mr. and Mrs. </w:t>
+      </w:r>
+      <w:proofErr w:type="spellStart"/>
+      <w:r>
+        <w:t>Rabbitson</w:t>
+      </w:r>
+      <w:proofErr w:type="spellEnd"/>
+      <w:r>
+        <w:t xml:space="preserve"> </w:t>
+      </w:r>
+      <w:proofErr w:type="gramStart"/>
+      <w:r>
+        <w:t>hug</w:t>
+      </w:r>
+      <w:proofErr w:type="gramEnd"/>
+      <w:r>
+        <w:t xml:space="preserve"> each other.</w:t>
       </w:r>
     </w:p>
     <w:p>
@@ -406,7 +621,15 @@
         </w:numPr>
       </w:pPr>
       <w:r>
-        <w:t>Player: “It’s okay Mr. and Mrs. Rabbitson, I’ll find a way to get your apples back!”</w:t>
+        <w:t xml:space="preserve">Player: “It’s okay Mr. and Mrs. </w:t>
+      </w:r>
+      <w:proofErr w:type="spellStart"/>
+      <w:r>
+        <w:t>Rabbitson</w:t>
+      </w:r>
+      <w:proofErr w:type="spellEnd"/>
+      <w:r>
+        <w:t>, I’ll find a way to get your apples back!”</w:t>
       </w:r>
     </w:p>
     <w:p>
@@ -423,14 +646,27 @@
         </w:numPr>
       </w:pPr>
       <w:r>
-        <w:t xml:space="preserve">Mrs. Rabbitson: “But how? </w:t>
-      </w:r>
-      <w:r>
-        <w:t>Lucy saw the thief running off last night, but she didn’t see where they went or what they looked like.</w:t>
+        <w:t xml:space="preserve">Mrs. </w:t>
+      </w:r>
+      <w:proofErr w:type="spellStart"/>
+      <w:r>
+        <w:t>Rabbitson</w:t>
+      </w:r>
+      <w:proofErr w:type="spellEnd"/>
+      <w:r>
+        <w:t xml:space="preserve">: “But how? </w:t>
+      </w:r>
+      <w:r>
+        <w:t xml:space="preserve">Lucy saw the thief running off last night, but she didn’t see where they went or what they looked </w:t>
+      </w:r>
+      <w:proofErr w:type="gramStart"/>
+      <w:r>
+        <w:t>like.</w:t>
       </w:r>
       <w:r>
         <w:t>”</w:t>
       </w:r>
+      <w:proofErr w:type="gramEnd"/>
     </w:p>
     <w:p>
       <w:pPr>
@@ -559,7 +795,15 @@
         </w:numPr>
       </w:pPr>
       <w:r>
-        <w:t>Mrs. Rabbitson: “My aren’t you a regular detective”</w:t>
+        <w:t xml:space="preserve">Mrs. </w:t>
+      </w:r>
+      <w:proofErr w:type="spellStart"/>
+      <w:r>
+        <w:t>Rabbitson</w:t>
+      </w:r>
+      <w:proofErr w:type="spellEnd"/>
+      <w:r>
+        <w:t>: “My aren’t you a regular detective”</w:t>
       </w:r>
     </w:p>
     <w:p>
@@ -577,7 +821,15 @@
         </w:numPr>
       </w:pPr>
       <w:r>
-        <w:t xml:space="preserve">Mr. Rabbitson: “Oh </w:t>
+        <w:t xml:space="preserve">Mr. </w:t>
+      </w:r>
+      <w:proofErr w:type="spellStart"/>
+      <w:r>
+        <w:t>Rabbitson</w:t>
+      </w:r>
+      <w:proofErr w:type="spellEnd"/>
+      <w:r>
+        <w:t xml:space="preserve">: “Oh </w:t>
       </w:r>
       <w:r>
         <w:t xml:space="preserve">dear, do you remember the time Clover solved the </w:t>
@@ -2939,20 +3191,20 @@
 </file>
 
 <file path=customXml/item1.xml><?xml version="1.0" encoding="utf-8"?>
-<p:properties xmlns:p="http://schemas.microsoft.com/office/2006/metadata/properties" xmlns:xsi="http://www.w3.org/2001/XMLSchema-instance" xmlns:pc="http://schemas.microsoft.com/office/infopath/2007/PartnerControls">
-  <documentManagement>
-    <_activity xmlns="66fbcdd2-3b94-456f-bae5-541ca03ce29d" xsi:nil="true"/>
-  </documentManagement>
-</p:properties>
-</file>
-
-<file path=customXml/item2.xml><?xml version="1.0" encoding="utf-8"?>
 <?mso-contentType ?>
 <FormTemplates xmlns="http://schemas.microsoft.com/sharepoint/v3/contenttype/forms">
   <Display>DocumentLibraryForm</Display>
   <Edit>DocumentLibraryForm</Edit>
   <New>DocumentLibraryForm</New>
 </FormTemplates>
+</file>
+
+<file path=customXml/item2.xml><?xml version="1.0" encoding="utf-8"?>
+<p:properties xmlns:p="http://schemas.microsoft.com/office/2006/metadata/properties" xmlns:xsi="http://www.w3.org/2001/XMLSchema-instance" xmlns:pc="http://schemas.microsoft.com/office/infopath/2007/PartnerControls">
+  <documentManagement>
+    <_activity xmlns="66fbcdd2-3b94-456f-bae5-541ca03ce29d" xsi:nil="true"/>
+  </documentManagement>
+</p:properties>
 </file>
 
 <file path=customXml/item3.xml><?xml version="1.0" encoding="utf-8"?>
@@ -3183,19 +3435,19 @@
 </file>
 
 <file path=customXml/itemProps1.xml><?xml version="1.0" encoding="utf-8"?>
+<ds:datastoreItem xmlns:ds="http://schemas.openxmlformats.org/officeDocument/2006/customXml" ds:itemID="{2EB917E3-AB23-4021-BC89-29FAF9B316F8}">
+  <ds:schemaRefs>
+    <ds:schemaRef ds:uri="http://schemas.microsoft.com/sharepoint/v3/contenttype/forms"/>
+  </ds:schemaRefs>
+</ds:datastoreItem>
+</file>
+
+<file path=customXml/itemProps2.xml><?xml version="1.0" encoding="utf-8"?>
 <ds:datastoreItem xmlns:ds="http://schemas.openxmlformats.org/officeDocument/2006/customXml" ds:itemID="{F59CDF03-B20C-423D-A7E5-29685E3F2422}">
   <ds:schemaRefs>
     <ds:schemaRef ds:uri="http://schemas.microsoft.com/office/2006/metadata/properties"/>
     <ds:schemaRef ds:uri="http://schemas.microsoft.com/office/infopath/2007/PartnerControls"/>
     <ds:schemaRef ds:uri="66fbcdd2-3b94-456f-bae5-541ca03ce29d"/>
-  </ds:schemaRefs>
-</ds:datastoreItem>
-</file>
-
-<file path=customXml/itemProps2.xml><?xml version="1.0" encoding="utf-8"?>
-<ds:datastoreItem xmlns:ds="http://schemas.openxmlformats.org/officeDocument/2006/customXml" ds:itemID="{2EB917E3-AB23-4021-BC89-29FAF9B316F8}">
-  <ds:schemaRefs>
-    <ds:schemaRef ds:uri="http://schemas.microsoft.com/sharepoint/v3/contenttype/forms"/>
   </ds:schemaRefs>
 </ds:datastoreItem>
 </file>

</xml_diff>